<commit_message>
Fixed typos in exercises
</commit_message>
<xml_diff>
--- a/exercises/exercises1.docx
+++ b/exercises/exercises1.docx
@@ -175,13 +175,17 @@
       <w:r>
         <w:t xml:space="preserve"> Artefakte befinden sich online auf </w:t>
       </w:r>
-      <w:proofErr w:type="spellStart"/>
-      <w:r>
-        <w:t>github</w:t>
-      </w:r>
-      <w:proofErr w:type="spellEnd"/>
-      <w:r>
-        <w:t xml:space="preserve">: </w:t>
+      <w:r>
+        <w:t>G</w:t>
+      </w:r>
+      <w:r>
+        <w:t>it</w:t>
+      </w:r>
+      <w:r>
+        <w:t>H</w:t>
+      </w:r>
+      <w:r>
+        <w:t xml:space="preserve">ub: </w:t>
       </w:r>
       <w:hyperlink r:id="rId8" w:history="1">
         <w:r>
@@ -204,7 +208,13 @@
     <w:p/>
     <w:p>
       <w:r>
-        <w:t xml:space="preserve">Im weiteren Verlauf der Übungsaufgabe wird </w:t>
+        <w:t>Im weiteren Verlauf der Übungsaufgabe</w:t>
+      </w:r>
+      <w:r>
+        <w:t>n</w:t>
+      </w:r>
+      <w:r>
+        <w:t xml:space="preserve"> wird </w:t>
       </w:r>
       <w:r>
         <w:t xml:space="preserve">ein </w:t>
@@ -249,7 +259,13 @@
         <w:t xml:space="preserve"> an einer Stelle nicht weiter</w:t>
       </w:r>
       <w:r>
-        <w:t xml:space="preserve">kommen oder eine Inspiration benötigen können </w:t>
+        <w:t>kommen oder eine Inspiration benötigen</w:t>
+      </w:r>
+      <w:r>
+        <w:t>,</w:t>
+      </w:r>
+      <w:r>
+        <w:t xml:space="preserve"> können </w:t>
       </w:r>
       <w:r>
         <w:t>Sie</w:t>
@@ -306,14 +322,14 @@
         <w:t xml:space="preserve"> entwickelt werden. </w:t>
       </w:r>
       <w:r>
-        <w:t>Hierzu wurden von einer Webagentur bereits ein Entwurf erarbeitet (</w:t>
+        <w:t>Hierzu wurde von einer Webagentur bereits ein Entwurf erarbeitet (</w:t>
       </w:r>
       <w:hyperlink r:id="rId9" w:history="1">
         <w:r>
           <w:rPr>
             <w:rStyle w:val="Hyperlink"/>
           </w:rPr>
-          <w:t>https://github.com/anderscore-gmbh/wicket-2019.03/tree/master/shop-designes</w:t>
+          <w:t>https://github.com/anderscore-gmbh/wicket-2019.03/tree/master/shop-designs</w:t>
         </w:r>
       </w:hyperlink>
       <w:r>
@@ -858,15 +874,13 @@
         <w:t xml:space="preserve"> auch</w:t>
       </w:r>
       <w:r>
-        <w:t xml:space="preserve"> als </w:t>
-      </w:r>
-      <w:proofErr w:type="spellStart"/>
-      <w:r>
-        <w:t>eclipse</w:t>
-      </w:r>
-      <w:proofErr w:type="spellEnd"/>
-      <w:r>
-        <w:t>-Projekt eingebunden werden.</w:t>
+        <w:t xml:space="preserve"> als Projekt </w:t>
+      </w:r>
+      <w:r>
+        <w:t xml:space="preserve">in die DIE </w:t>
+      </w:r>
+      <w:r>
+        <w:t>eingebunden werden.</w:t>
       </w:r>
     </w:p>
     <w:p>
@@ -916,6 +930,11 @@
     </w:p>
     <w:p/>
     <w:p>
+      <w:pPr>
+        <w:rPr>
+          <w:rStyle w:val="Hyperlink"/>
+        </w:rPr>
+      </w:pPr>
       <w:hyperlink r:id="rId11" w:history="1">
         <w:r>
           <w:rPr>
@@ -925,6 +944,7 @@
         </w:r>
       </w:hyperlink>
     </w:p>
+    <w:p/>
     <w:p>
       <w:pPr>
         <w:pStyle w:val="berschrift2"/>
@@ -1384,7 +1404,13 @@
         </w:numPr>
       </w:pPr>
       <w:r>
-        <w:t>Die Basisklasse ist nicht direkt erforderlich, vereinfacht aber den Code, da alle Pages auf den Warenkorb zugreifen müssen.</w:t>
+        <w:t xml:space="preserve">Die Basisklasse ist nicht </w:t>
+      </w:r>
+      <w:r>
+        <w:t>zwingend</w:t>
+      </w:r>
+      <w:r>
+        <w:t xml:space="preserve"> erforderlich, vereinfacht aber den Code, da alle Pages auf den Warenkorb zugreifen müssen.</w:t>
       </w:r>
     </w:p>
     <w:p>
@@ -1501,7 +1527,13 @@
         <w:t>Sie</w:t>
       </w:r>
       <w:r>
-        <w:t xml:space="preserve"> ein </w:t>
+        <w:t xml:space="preserve"> ein</w:t>
+      </w:r>
+      <w:r>
+        <w:t>e</w:t>
+      </w:r>
+      <w:r>
+        <w:t xml:space="preserve"> </w:t>
       </w:r>
       <w:r>
         <w:t>Klasse</w:t>
@@ -1882,36 +1914,12 @@
       <w:r>
         <w:t xml:space="preserve"> unter: </w:t>
       </w:r>
-      <w:hyperlink r:id="rId16" w:history="1">
+      <w:hyperlink r:id="rId16" w:anchor="_displaying_multiple_items_with_repeaters" w:history="1">
         <w:r>
           <w:rPr>
             <w:rStyle w:val="Hyperlink"/>
           </w:rPr>
-          <w:t>https://ci.apache.org/projects/wicket/guide/8.x/sing</w:t>
-        </w:r>
-        <w:r>
-          <w:rPr>
-            <w:rStyle w:val="Hyperlink"/>
-          </w:rPr>
-          <w:t>l</w:t>
-        </w:r>
-        <w:r>
-          <w:rPr>
-            <w:rStyle w:val="Hyperlink"/>
-          </w:rPr>
-          <w:t>e.html#_displaying_multipl</w:t>
-        </w:r>
-        <w:r>
-          <w:rPr>
-            <w:rStyle w:val="Hyperlink"/>
-          </w:rPr>
-          <w:t>e</w:t>
-        </w:r>
-        <w:r>
-          <w:rPr>
-            <w:rStyle w:val="Hyperlink"/>
-          </w:rPr>
-          <w:t>_items_with_repeaters</w:t>
+          <w:t>https://ci.apache.org/projects/wicket/guide/8.x/single.html#_displaying_multiple_items_with_repeaters</w:t>
         </w:r>
       </w:hyperlink>
       <w:r>
@@ -2105,9 +2113,6 @@
       <w:pPr>
         <w:pStyle w:val="Listenabsatz"/>
       </w:pPr>
-      <w:r>
-        <w:br/>
-      </w:r>
     </w:p>
     <w:p>
       <w:pPr>
@@ -2286,6 +2291,11 @@
     </w:p>
     <w:p/>
     <w:p>
+      <w:pPr>
+        <w:rPr>
+          <w:rStyle w:val="Hyperlink"/>
+        </w:rPr>
+      </w:pPr>
       <w:hyperlink r:id="rId18" w:history="1">
         <w:r>
           <w:rPr>
@@ -2295,6 +2305,7 @@
         </w:r>
       </w:hyperlink>
     </w:p>
+    <w:p/>
     <w:p>
       <w:pPr>
         <w:pStyle w:val="berschrift2"/>
@@ -2335,7 +2346,10 @@
       </w:r>
       <w:proofErr w:type="spellStart"/>
       <w:r>
-        <w:t>wicket</w:t>
+        <w:t>W</w:t>
+      </w:r>
+      <w:r>
+        <w:t>icket</w:t>
       </w:r>
       <w:proofErr w:type="spellEnd"/>
       <w:r>
@@ -2345,18 +2359,25 @@
         <w:t xml:space="preserve">. </w:t>
       </w:r>
       <w:r>
-        <w:t xml:space="preserve">Bei einem Click auf „Order!“ soll die Bestellung an das backend übertragen und </w:t>
-      </w:r>
-      <w:proofErr w:type="gramStart"/>
-      <w:r>
-        <w:t>in der</w:t>
-      </w:r>
-      <w:r>
-        <w:t xml:space="preserve"> Warenkorb</w:t>
-      </w:r>
-      <w:proofErr w:type="gramEnd"/>
-      <w:r>
-        <w:t xml:space="preserve"> in der</w:t>
+        <w:t xml:space="preserve">Bei einem </w:t>
+      </w:r>
+      <w:r>
+        <w:t>K</w:t>
+      </w:r>
+      <w:r>
+        <w:t xml:space="preserve">lick auf „Order!“ soll die Bestellung an das </w:t>
+      </w:r>
+      <w:r>
+        <w:t>B</w:t>
+      </w:r>
+      <w:r>
+        <w:t>ackend übertragen und</w:t>
+      </w:r>
+      <w:r>
+        <w:t xml:space="preserve"> aus dem</w:t>
+      </w:r>
+      <w:r>
+        <w:t xml:space="preserve"> Warenkorb in der</w:t>
       </w:r>
       <w:r>
         <w:t xml:space="preserve"> Se</w:t>
@@ -2374,7 +2395,13 @@
         </w:numPr>
       </w:pPr>
       <w:r>
-        <w:t xml:space="preserve">Bei einem Click </w:t>
+        <w:t xml:space="preserve">Bei einem </w:t>
+      </w:r>
+      <w:r>
+        <w:t>K</w:t>
+      </w:r>
+      <w:r>
+        <w:t xml:space="preserve">lick </w:t>
       </w:r>
       <w:proofErr w:type="gramStart"/>
       <w:r>
@@ -2428,11 +2455,37 @@
       </w:r>
       <w:proofErr w:type="spellEnd"/>
       <w:r>
-        <w:t xml:space="preserve"> um das Eingabefeld und die Adresse des Ware</w:t>
+        <w:t xml:space="preserve"> </w:t>
+      </w:r>
+      <w:r>
+        <w:t xml:space="preserve">oder </w:t>
+      </w:r>
+      <w:proofErr w:type="spellStart"/>
+      <w:r>
+        <w:rPr>
+          <w:rFonts w:ascii="Courier New" w:hAnsi="Courier New" w:cs="Courier New"/>
+        </w:rPr>
+        <w:t>LambdaModel</w:t>
+      </w:r>
+      <w:proofErr w:type="spellEnd"/>
+      <w:r>
+        <w:t xml:space="preserve">, </w:t>
+      </w:r>
+      <w:r>
+        <w:t>um das Eingabefeld und die Adresse des Ware</w:t>
       </w:r>
       <w:r>
         <w:t>nkorbs miteinander zu verbinden.</w:t>
       </w:r>
+    </w:p>
+    <w:p>
+      <w:pPr>
+        <w:pStyle w:val="Listenabsatz"/>
+        <w:numPr>
+          <w:ilvl w:val="0"/>
+          <w:numId w:val="7"/>
+        </w:numPr>
+      </w:pPr>
       <w:r>
         <w:br/>
       </w:r>
@@ -2919,7 +2972,13 @@
         <w:t>Sie</w:t>
       </w:r>
       <w:r>
-        <w:t xml:space="preserve"> es dem Komponenten Baum hinzu. </w:t>
+        <w:t xml:space="preserve"> es dem Komponenten</w:t>
+      </w:r>
+      <w:r>
+        <w:t>b</w:t>
+      </w:r>
+      <w:r>
+        <w:t xml:space="preserve">aum hinzu. </w:t>
       </w:r>
       <w:r>
         <w:br/>
@@ -3142,7 +3201,15 @@
       </w:r>
       <w:proofErr w:type="spellStart"/>
       <w:r>
-        <w:t>pratice</w:t>
+        <w:t>pra</w:t>
+      </w:r>
+      <w:r>
+        <w:t>c</w:t>
+      </w:r>
+      <w:bookmarkStart w:id="0" w:name="_GoBack"/>
+      <w:bookmarkEnd w:id="0"/>
+      <w:r>
+        <w:t>tice</w:t>
       </w:r>
       <w:proofErr w:type="spellEnd"/>
       <w:r>
@@ -3547,15 +3614,7 @@
           <w:rPr>
             <w:rStyle w:val="Hyperlink"/>
           </w:rPr>
-          <w:t>https://github.com/anders</w:t>
-        </w:r>
-        <w:bookmarkStart w:id="0" w:name="_GoBack"/>
-        <w:bookmarkEnd w:id="0"/>
-        <w:r>
-          <w:rPr>
-            <w:rStyle w:val="Hyperlink"/>
-          </w:rPr>
-          <w:t>core-gmbh/wicket-2019.03/tree/master/Aufgabe-7-CheesrWebApp</w:t>
+          <w:t>https://github.com/anderscore-gmbh/wicket-2019.03/tree/master/Aufgabe-7-CheesrWebApp</w:t>
         </w:r>
       </w:hyperlink>
     </w:p>
@@ -6886,7 +6945,7 @@
 </file>
 
 <file path=customXml/itemProps1.xml><?xml version="1.0" encoding="utf-8"?>
-<ds:datastoreItem xmlns:ds="http://schemas.openxmlformats.org/officeDocument/2006/customXml" ds:itemID="{C5B47274-5119-4D06-A261-BA7E1D26A0CB}">
+<ds:datastoreItem xmlns:ds="http://schemas.openxmlformats.org/officeDocument/2006/customXml" ds:itemID="{EA03EC40-5623-4EF2-8A16-96523F6F2BD6}">
   <ds:schemaRefs>
     <ds:schemaRef ds:uri="http://schemas.openxmlformats.org/officeDocument/2006/bibliography"/>
   </ds:schemaRefs>

</xml_diff>

<commit_message>
Update exercises and slides
</commit_message>
<xml_diff>
--- a/exercises/exercises1.docx
+++ b/exercises/exercises1.docx
@@ -1,6 +1,6 @@
 
 <file path=word/document.xml><?xml version="1.0" encoding="utf-8"?>
-<w:document xmlns:wpc="http://schemas.microsoft.com/office/word/2010/wordprocessingCanvas" xmlns:cx="http://schemas.microsoft.com/office/drawing/2014/chartex" xmlns:cx1="http://schemas.microsoft.com/office/drawing/2015/9/8/chartex" xmlns:cx2="http://schemas.microsoft.com/office/drawing/2015/10/21/chartex" xmlns:cx3="http://schemas.microsoft.com/office/drawing/2016/5/9/chartex" xmlns:cx4="http://schemas.microsoft.com/office/drawing/2016/5/10/chartex" xmlns:cx5="http://schemas.microsoft.com/office/drawing/2016/5/11/chartex" xmlns:cx6="http://schemas.microsoft.com/office/drawing/2016/5/12/chartex" xmlns:cx7="http://schemas.microsoft.com/office/drawing/2016/5/13/chartex" xmlns:cx8="http://schemas.microsoft.com/office/drawing/2016/5/14/chartex" xmlns:mc="http://schemas.openxmlformats.org/markup-compatibility/2006" xmlns:aink="http://schemas.microsoft.com/office/drawing/2016/ink" xmlns:am3d="http://schemas.microsoft.com/office/drawing/2017/model3d" xmlns:o="urn:schemas-microsoft-com:office:office" xmlns:r="http://schemas.openxmlformats.org/officeDocument/2006/relationships" xmlns:m="http://schemas.openxmlformats.org/officeDocument/2006/math" xmlns:v="urn:schemas-microsoft-com:vml" xmlns:wp14="http://schemas.microsoft.com/office/word/2010/wordprocessingDrawing" xmlns:wp="http://schemas.openxmlformats.org/drawingml/2006/wordprocessingDrawing" xmlns:w10="urn:schemas-microsoft-com:office:word" xmlns:w="http://schemas.openxmlformats.org/wordprocessingml/2006/main" xmlns:w14="http://schemas.microsoft.com/office/word/2010/wordml" xmlns:w15="http://schemas.microsoft.com/office/word/2012/wordml" xmlns:w16cid="http://schemas.microsoft.com/office/word/2016/wordml/cid" xmlns:w16se="http://schemas.microsoft.com/office/word/2015/wordml/symex" xmlns:wpg="http://schemas.microsoft.com/office/word/2010/wordprocessingGroup" xmlns:wpi="http://schemas.microsoft.com/office/word/2010/wordprocessingInk" xmlns:wne="http://schemas.microsoft.com/office/word/2006/wordml" xmlns:wps="http://schemas.microsoft.com/office/word/2010/wordprocessingShape" mc:Ignorable="w14 w15 w16se w16cid wp14">
+<w:document xmlns:wpc="http://schemas.microsoft.com/office/word/2010/wordprocessingCanvas" xmlns:cx="http://schemas.microsoft.com/office/drawing/2014/chartex" xmlns:cx1="http://schemas.microsoft.com/office/drawing/2015/9/8/chartex" xmlns:mc="http://schemas.openxmlformats.org/markup-compatibility/2006" xmlns:o="urn:schemas-microsoft-com:office:office" xmlns:r="http://schemas.openxmlformats.org/officeDocument/2006/relationships" xmlns:m="http://schemas.openxmlformats.org/officeDocument/2006/math" xmlns:v="urn:schemas-microsoft-com:vml" xmlns:wp14="http://schemas.microsoft.com/office/word/2010/wordprocessingDrawing" xmlns:wp="http://schemas.openxmlformats.org/drawingml/2006/wordprocessingDrawing" xmlns:w10="urn:schemas-microsoft-com:office:word" xmlns:w="http://schemas.openxmlformats.org/wordprocessingml/2006/main" xmlns:w14="http://schemas.microsoft.com/office/word/2010/wordml" xmlns:w15="http://schemas.microsoft.com/office/word/2012/wordml" xmlns:w16se="http://schemas.microsoft.com/office/word/2015/wordml/symex" xmlns:wpg="http://schemas.microsoft.com/office/word/2010/wordprocessingGroup" xmlns:wpi="http://schemas.microsoft.com/office/word/2010/wordprocessingInk" xmlns:wne="http://schemas.microsoft.com/office/word/2006/wordml" xmlns:wps="http://schemas.microsoft.com/office/word/2010/wordprocessingShape" mc:Ignorable="w14 w15 w16se wp14">
   <w:body>
     <w:p>
       <w:pPr>
@@ -42,36 +42,20 @@
           <w:color w:val="FFFFFF"/>
           <w:sz w:val="32"/>
         </w:rPr>
-        <w:t>Aufgaben "</w:t>
-      </w:r>
-      <w:proofErr w:type="spellStart"/>
+        <w:t>Aufgaben "Cheesr Onlineshop"</w:t>
+      </w:r>
       <w:r>
         <w:rPr>
           <w:color w:val="FFFFFF"/>
           <w:sz w:val="32"/>
         </w:rPr>
-        <w:t>Cheesr</w:t>
-      </w:r>
-      <w:proofErr w:type="spellEnd"/>
+        <w:fldChar w:fldCharType="end"/>
+      </w:r>
       <w:r>
         <w:rPr>
           <w:color w:val="FFFFFF"/>
           <w:sz w:val="32"/>
         </w:rPr>
-        <w:t xml:space="preserve"> Onlineshop"</w:t>
-      </w:r>
-      <w:r>
-        <w:rPr>
-          <w:color w:val="FFFFFF"/>
-          <w:sz w:val="32"/>
-        </w:rPr>
-        <w:fldChar w:fldCharType="end"/>
-      </w:r>
-      <w:r>
-        <w:rPr>
-          <w:color w:val="FFFFFF"/>
-          <w:sz w:val="32"/>
-        </w:rPr>
         <w:t xml:space="preserve"> (1)</w:t>
       </w:r>
     </w:p>
@@ -93,23 +77,7 @@
         <w:t>s</w:t>
       </w:r>
       <w:r>
-        <w:t xml:space="preserve"> Aufgabenblatt beschreibt den Aufgabensatz „</w:t>
-      </w:r>
-      <w:proofErr w:type="spellStart"/>
-      <w:r>
-        <w:t>Cheesr</w:t>
-      </w:r>
-      <w:proofErr w:type="spellEnd"/>
-      <w:r>
-        <w:t xml:space="preserve"> Onlineshop“ für das </w:t>
-      </w:r>
-      <w:proofErr w:type="spellStart"/>
-      <w:r>
-        <w:t>Wicket</w:t>
-      </w:r>
-      <w:proofErr w:type="spellEnd"/>
-      <w:r>
-        <w:t>-Tra</w:t>
+        <w:t xml:space="preserve"> Aufgabenblatt beschreibt den Aufgabensatz „Cheesr Onlineshop“ für das Wicket-Tra</w:t>
       </w:r>
       <w:r>
         <w:t>i</w:t>
@@ -121,15 +89,7 @@
         <w:t xml:space="preserve">. </w:t>
       </w:r>
       <w:r>
-        <w:t>Es basiert auf der Beispielanwendung aus „</w:t>
-      </w:r>
-      <w:proofErr w:type="spellStart"/>
-      <w:r>
-        <w:t>Wicket</w:t>
-      </w:r>
-      <w:proofErr w:type="spellEnd"/>
-      <w:r>
-        <w:t xml:space="preserve"> in Action“, Manning, 200</w:t>
+        <w:t>Es basiert auf der Beispielanwendung aus „Wicket in Action“, Manning, 200</w:t>
       </w:r>
       <w:r>
         <w:t>8</w:t>
@@ -150,15 +110,7 @@
     <w:p/>
     <w:p>
       <w:r>
-        <w:t>Im Rahmen der Übung wird ein Online-Shop entwickelt. Der Online-Shop verfügt über zwei Screens („Index“, „</w:t>
-      </w:r>
-      <w:proofErr w:type="spellStart"/>
-      <w:r>
-        <w:t>Checkout</w:t>
-      </w:r>
-      <w:proofErr w:type="spellEnd"/>
-      <w:r>
-        <w:t>“), in dem Käse ausgewählt und bestellt werden kann.</w:t>
+        <w:t>Im Rahmen der Übung wird ein Online-Shop entwickelt. Der Online-Shop verfügt über zwei Screens („Index“, „Checkout“), in dem Käse ausgewählt und bestellt werden kann.</w:t>
       </w:r>
     </w:p>
     <w:p/>
@@ -274,18 +226,10 @@
         <w:t xml:space="preserve"> gerne in die Beispiellösung schauen oder de</w:t>
       </w:r>
       <w:r>
-        <w:t xml:space="preserve">n entsprechenden Code per </w:t>
-      </w:r>
-      <w:proofErr w:type="spellStart"/>
-      <w:r>
-        <w:t>Copy&amp;</w:t>
-      </w:r>
-      <w:r>
-        <w:t>Paste</w:t>
-      </w:r>
-      <w:proofErr w:type="spellEnd"/>
-      <w:r>
-        <w:t xml:space="preserve"> übernehmen.</w:t>
+        <w:t>n entsprechenden Code per Copy&amp;</w:t>
+      </w:r>
+      <w:r>
+        <w:t>Paste übernehmen.</w:t>
       </w:r>
     </w:p>
     <w:p>
@@ -319,13 +263,8 @@
       <w:r>
         <w:t xml:space="preserve"> </w:t>
       </w:r>
-      <w:proofErr w:type="spellStart"/>
-      <w:r>
-        <w:t>Wicket</w:t>
-      </w:r>
-      <w:proofErr w:type="spellEnd"/>
-      <w:r>
-        <w:t xml:space="preserve"> entwickelt werden. </w:t>
+      <w:r>
+        <w:t xml:space="preserve">Wicket entwickelt werden. </w:t>
       </w:r>
       <w:r>
         <w:t>Hierzu wurde von einer Webagentur bereits ein Entwurf erarbeitet (</w:t>
@@ -406,28 +345,18 @@
       <w:r>
         <w:t>Client (</w:t>
       </w:r>
-      <w:proofErr w:type="spellStart"/>
-      <w:proofErr w:type="gramStart"/>
       <w:r>
         <w:rPr>
           <w:rFonts w:ascii="Consolas" w:hAnsi="Consolas" w:cs="Consolas"/>
         </w:rPr>
-        <w:t>com.gfu.wicket</w:t>
-      </w:r>
-      <w:proofErr w:type="gramEnd"/>
+        <w:t>com.gfu.wicket.backend.</w:t>
+      </w:r>
       <w:r>
         <w:rPr>
           <w:rFonts w:ascii="Consolas" w:hAnsi="Consolas" w:cs="Consolas"/>
         </w:rPr>
-        <w:t>.backend.</w:t>
-      </w:r>
-      <w:r>
-        <w:rPr>
-          <w:rFonts w:ascii="Consolas" w:hAnsi="Consolas" w:cs="Consolas"/>
-        </w:rPr>
         <w:t>BOServices</w:t>
       </w:r>
-      <w:proofErr w:type="spellEnd"/>
       <w:r>
         <w:t xml:space="preserve">) </w:t>
       </w:r>
@@ -491,13 +420,8 @@
         <w:t>r</w:t>
       </w:r>
       <w:r>
-        <w:t xml:space="preserve">ag 1: </w:t>
-      </w:r>
-      <w:proofErr w:type="spellStart"/>
-      <w:r>
-        <w:t>Init</w:t>
-      </w:r>
-      <w:proofErr w:type="spellEnd"/>
+        <w:t>ag 1: Init</w:t>
+      </w:r>
     </w:p>
     <w:p>
       <w:pPr>
@@ -518,51 +442,39 @@
       <w:r>
         <w:t xml:space="preserve">Laden Sie den Beispielcode von der Projektseite herunter. Installieren Sie das Backend-Projekt (Ordner: </w:t>
       </w:r>
-      <w:proofErr w:type="spellStart"/>
       <w:r>
         <w:rPr>
           <w:rFonts w:ascii="Courier New" w:hAnsi="Courier New" w:cs="Courier New"/>
         </w:rPr>
-        <w:t>cheesr</w:t>
-      </w:r>
-      <w:proofErr w:type="spellEnd"/>
+        <w:t>cheesr-backend</w:t>
+      </w:r>
+      <w:r>
+        <w:t xml:space="preserve"> –</w:t>
+      </w:r>
+      <w:r>
+        <w:t xml:space="preserve"> Kommando:</w:t>
+      </w:r>
+      <w:r>
+        <w:t xml:space="preserve"> </w:t>
+      </w:r>
       <w:r>
         <w:rPr>
           <w:rFonts w:ascii="Courier New" w:hAnsi="Courier New" w:cs="Courier New"/>
         </w:rPr>
-        <w:t>-backend</w:t>
-      </w:r>
-      <w:r>
-        <w:t xml:space="preserve"> –</w:t>
-      </w:r>
-      <w:r>
-        <w:t xml:space="preserve"> Kommando:</w:t>
-      </w:r>
-      <w:r>
+        <w:t>mvn</w:t>
+      </w:r>
+      <w:r>
+        <w:rPr>
+          <w:rFonts w:ascii="Courier New" w:hAnsi="Courier New" w:cs="Courier New"/>
+        </w:rPr>
         <w:t xml:space="preserve"> </w:t>
       </w:r>
-      <w:proofErr w:type="spellStart"/>
       <w:r>
         <w:rPr>
           <w:rFonts w:ascii="Courier New" w:hAnsi="Courier New" w:cs="Courier New"/>
         </w:rPr>
-        <w:t>mvn</w:t>
-      </w:r>
-      <w:proofErr w:type="spellEnd"/>
-      <w:r>
-        <w:rPr>
-          <w:rFonts w:ascii="Courier New" w:hAnsi="Courier New" w:cs="Courier New"/>
-        </w:rPr>
-        <w:t xml:space="preserve"> </w:t>
-      </w:r>
-      <w:proofErr w:type="spellStart"/>
-      <w:r>
-        <w:rPr>
-          <w:rFonts w:ascii="Courier New" w:hAnsi="Courier New" w:cs="Courier New"/>
-        </w:rPr>
         <w:t>install</w:t>
       </w:r>
-      <w:proofErr w:type="spellEnd"/>
       <w:r>
         <w:t>)</w:t>
       </w:r>
@@ -582,15 +494,7 @@
         <w:t>Sie</w:t>
       </w:r>
       <w:r>
-        <w:t xml:space="preserve"> ein neues </w:t>
-      </w:r>
-      <w:proofErr w:type="spellStart"/>
-      <w:r>
-        <w:t>Wicket</w:t>
-      </w:r>
-      <w:proofErr w:type="spellEnd"/>
-      <w:r>
-        <w:t>-Projekt</w:t>
+        <w:t xml:space="preserve"> ein neues Wicket-Projekt</w:t>
       </w:r>
       <w:r>
         <w:t xml:space="preserve"> in einem anderen Ordner</w:t>
@@ -605,15 +509,7 @@
         <w:t>m</w:t>
       </w:r>
       <w:r>
-        <w:t xml:space="preserve"> </w:t>
-      </w:r>
-      <w:proofErr w:type="spellStart"/>
-      <w:r>
-        <w:t>cheesr</w:t>
-      </w:r>
-      <w:proofErr w:type="spellEnd"/>
-      <w:r>
-        <w:t>-backend in die Maven</w:t>
+        <w:t xml:space="preserve"> cheesr-backend in die Maven</w:t>
       </w:r>
       <w:r>
         <w:t xml:space="preserve"> </w:t>
@@ -648,25 +544,23 @@
       <w:r>
         <w:t xml:space="preserve">aus dem Beispielcode (Ordner: </w:t>
       </w:r>
-      <w:proofErr w:type="spellStart"/>
       <w:r>
         <w:rPr>
           <w:rFonts w:ascii="Courier New" w:hAnsi="Courier New" w:cs="Courier New"/>
         </w:rPr>
-        <w:t>shop</w:t>
-      </w:r>
-      <w:proofErr w:type="spellEnd"/>
-      <w:r>
-        <w:rPr>
-          <w:rFonts w:ascii="Courier New" w:hAnsi="Courier New" w:cs="Courier New"/>
-        </w:rPr>
-        <w:t>-designs</w:t>
+        <w:t>shop-designs</w:t>
       </w:r>
       <w:r>
         <w:t xml:space="preserve">) </w:t>
       </w:r>
       <w:r>
-        <w:t>in ihre Anwendung</w:t>
+        <w:t xml:space="preserve">in </w:t>
+      </w:r>
+      <w:r>
+        <w:t>I</w:t>
+      </w:r>
+      <w:r>
+        <w:t>hre Anwendung</w:t>
       </w:r>
       <w:r>
         <w:t>.</w:t>
@@ -689,11 +583,9 @@
       <w:r>
         <w:t xml:space="preserve"> eine </w:t>
       </w:r>
-      <w:proofErr w:type="spellStart"/>
       <w:r>
         <w:t>WebPage</w:t>
       </w:r>
-      <w:proofErr w:type="spellEnd"/>
       <w:r>
         <w:t xml:space="preserve"> Index, die von der Anwendung </w:t>
       </w:r>
@@ -721,21 +613,17 @@
       <w:r>
         <w:t xml:space="preserve">udem eine </w:t>
       </w:r>
-      <w:proofErr w:type="spellStart"/>
       <w:r>
         <w:t>WebPage</w:t>
       </w:r>
-      <w:proofErr w:type="spellEnd"/>
       <w:r>
         <w:t xml:space="preserve"> </w:t>
       </w:r>
-      <w:proofErr w:type="spellStart"/>
-      <w:r>
-        <w:t>Checkout</w:t>
-      </w:r>
-      <w:proofErr w:type="spellEnd"/>
-      <w:r>
-        <w:t xml:space="preserve"> für den Bestellvorgang</w:t>
+      <w:r>
+        <w:t>Checkout für den Bestellvorgang</w:t>
+      </w:r>
+      <w:r>
+        <w:t>.</w:t>
       </w:r>
     </w:p>
     <w:p>
@@ -766,30 +654,24 @@
       <w:r>
         <w:t xml:space="preserve"> </w:t>
       </w:r>
-      <w:proofErr w:type="spellStart"/>
       <w:r>
         <w:t>maven</w:t>
       </w:r>
-      <w:proofErr w:type="spellEnd"/>
       <w:r>
         <w:t xml:space="preserve"> </w:t>
       </w:r>
-      <w:proofErr w:type="spellStart"/>
       <w:r>
         <w:t>wicket</w:t>
       </w:r>
-      <w:proofErr w:type="spellEnd"/>
       <w:r>
         <w:t>-archetype-</w:t>
       </w:r>
-      <w:proofErr w:type="spellStart"/>
       <w:r>
         <w:t>qu</w:t>
       </w:r>
       <w:r>
         <w:t>ickstart</w:t>
       </w:r>
-      <w:proofErr w:type="spellEnd"/>
       <w:r>
         <w:t xml:space="preserve">. </w:t>
       </w:r>
@@ -860,15 +742,7 @@
         <w:t>s</w:t>
       </w:r>
       <w:r>
-        <w:t xml:space="preserve">ie als Vorlage für Index und </w:t>
-      </w:r>
-      <w:proofErr w:type="spellStart"/>
-      <w:r>
-        <w:t>Checkout</w:t>
-      </w:r>
-      <w:proofErr w:type="spellEnd"/>
-      <w:r>
-        <w:t xml:space="preserve"> verwenden und danach löschen.</w:t>
+        <w:t>ie als Vorlage für Index und Checkout verwenden und danach löschen.</w:t>
       </w:r>
     </w:p>
     <w:p>
@@ -880,19 +754,51 @@
         </w:numPr>
       </w:pPr>
       <w:r>
-        <w:t>Die backend-services können</w:t>
-      </w:r>
-      <w:r>
-        <w:t xml:space="preserve"> auch</w:t>
-      </w:r>
-      <w:r>
-        <w:t xml:space="preserve"> als Projekt </w:t>
-      </w:r>
-      <w:r>
-        <w:t xml:space="preserve">in die DIE </w:t>
-      </w:r>
-      <w:r>
-        <w:t>eingebunden werden.</w:t>
+        <w:t>Die CSS- und JavaScript-Dateien im Ordner „assets“ müssen Sie in Ihr Projekt übernehmen und in die entsprechenden WebPages einbinden.</w:t>
+      </w:r>
+      <w:r>
+        <w:br/>
+      </w:r>
+      <w:r>
+        <w:rPr>
+          <w:noProof/>
+          <w:lang w:eastAsia="de-DE"/>
+        </w:rPr>
+        <w:drawing>
+          <wp:inline distT="0" distB="0" distL="0" distR="0" wp14:anchorId="3D34EB65" wp14:editId="1FBAC88A">
+            <wp:extent cx="5760720" cy="1242060"/>
+            <wp:effectExtent l="0" t="0" r="0" b="0"/>
+            <wp:docPr id="9" name="Grafik 9"/>
+            <wp:cNvGraphicFramePr>
+              <a:graphicFrameLocks xmlns:a="http://schemas.openxmlformats.org/drawingml/2006/main" noChangeAspect="1"/>
+            </wp:cNvGraphicFramePr>
+            <a:graphic xmlns:a="http://schemas.openxmlformats.org/drawingml/2006/main">
+              <a:graphicData uri="http://schemas.openxmlformats.org/drawingml/2006/picture">
+                <pic:pic xmlns:pic="http://schemas.openxmlformats.org/drawingml/2006/picture">
+                  <pic:nvPicPr>
+                    <pic:cNvPr id="1" name=""/>
+                    <pic:cNvPicPr/>
+                  </pic:nvPicPr>
+                  <pic:blipFill>
+                    <a:blip r:embed="rId11"/>
+                    <a:stretch>
+                      <a:fillRect/>
+                    </a:stretch>
+                  </pic:blipFill>
+                  <pic:spPr>
+                    <a:xfrm>
+                      <a:off x="0" y="0"/>
+                      <a:ext cx="5760720" cy="1242060"/>
+                    </a:xfrm>
+                    <a:prstGeom prst="rect">
+                      <a:avLst/>
+                    </a:prstGeom>
+                  </pic:spPr>
+                </pic:pic>
+              </a:graphicData>
+            </a:graphic>
+          </wp:inline>
+        </w:drawing>
       </w:r>
     </w:p>
     <w:p>
@@ -904,6 +810,30 @@
         </w:numPr>
       </w:pPr>
       <w:r>
+        <w:t>Die backend-services können</w:t>
+      </w:r>
+      <w:r>
+        <w:t xml:space="preserve"> auch</w:t>
+      </w:r>
+      <w:r>
+        <w:t xml:space="preserve"> als Projekt </w:t>
+      </w:r>
+      <w:r>
+        <w:t xml:space="preserve">in die DIE </w:t>
+      </w:r>
+      <w:r>
+        <w:t>eingebunden werden.</w:t>
+      </w:r>
+    </w:p>
+    <w:p>
+      <w:pPr>
+        <w:pStyle w:val="Listenabsatz"/>
+        <w:numPr>
+          <w:ilvl w:val="0"/>
+          <w:numId w:val="8"/>
+        </w:numPr>
+      </w:pPr>
+      <w:r>
         <w:t xml:space="preserve">Der Name </w:t>
       </w:r>
       <w:r>
@@ -915,21 +845,8 @@
       <w:r>
         <w:t xml:space="preserve">des </w:t>
       </w:r>
-      <w:proofErr w:type="spellStart"/>
-      <w:r>
-        <w:t>zugh</w:t>
-      </w:r>
-      <w:proofErr w:type="spellEnd"/>
-      <w:r>
-        <w:t>. HTML-Template muss exakt gleich sein (</w:t>
-      </w:r>
-      <w:proofErr w:type="spellStart"/>
-      <w:r>
-        <w:t>case</w:t>
-      </w:r>
-      <w:proofErr w:type="spellEnd"/>
-      <w:r>
-        <w:t xml:space="preserve"> sensitive).</w:t>
+      <w:r>
+        <w:t>zugh. HTML-Template muss exakt gleich sein (case sensitive).</w:t>
       </w:r>
     </w:p>
     <w:p>
@@ -949,7 +866,7 @@
           <w:u w:val="none"/>
         </w:rPr>
       </w:pPr>
-      <w:hyperlink r:id="rId11" w:history="1">
+      <w:hyperlink r:id="rId12" w:history="1">
         <w:r>
           <w:rPr>
             <w:rStyle w:val="Hyperlink"/>
@@ -998,7 +915,6 @@
       <w:r>
         <w:t xml:space="preserve">ie eine Klasse </w:t>
       </w:r>
-      <w:proofErr w:type="spellStart"/>
       <w:r>
         <w:rPr>
           <w:rFonts w:ascii="Consolas" w:hAnsi="Consolas" w:cs="Consolas"/>
@@ -1008,7 +924,6 @@
         </w:rPr>
         <w:t>CheesrSession</w:t>
       </w:r>
-      <w:proofErr w:type="spellEnd"/>
       <w:r>
         <w:rPr>
           <w:rFonts w:ascii="Monospace" w:hAnsi="Monospace" w:cs="Monospace"/>
@@ -1017,60 +932,46 @@
         </w:rPr>
         <w:t xml:space="preserve">, abgeleitet von </w:t>
       </w:r>
-      <w:proofErr w:type="spellStart"/>
-      <w:proofErr w:type="gramStart"/>
       <w:r>
         <w:rPr>
           <w:rFonts w:ascii="Consolas" w:hAnsi="Consolas" w:cs="Consolas"/>
           <w:color w:val="000000"/>
           <w:lang w:eastAsia="de-DE"/>
         </w:rPr>
-        <w:t>org.apache</w:t>
-      </w:r>
-      <w:proofErr w:type="gramEnd"/>
+        <w:t>org.apache.wicket.protocol.http.WebSession</w:t>
+      </w:r>
+      <w:r>
+        <w:rPr>
+          <w:rFonts w:ascii="Monospace" w:hAnsi="Monospace" w:cs="Monospace"/>
+          <w:color w:val="000000"/>
+          <w:lang w:eastAsia="de-DE"/>
+        </w:rPr>
+        <w:t xml:space="preserve"> – sie enthält den Warenkorb </w:t>
+      </w:r>
+      <w:r>
+        <w:rPr>
+          <w:rFonts w:ascii="Monospace" w:hAnsi="Monospace" w:cs="Monospace"/>
+          <w:color w:val="000000"/>
+          <w:lang w:eastAsia="de-DE"/>
+        </w:rPr>
+        <w:t xml:space="preserve">als Attribut </w:t>
+      </w:r>
+      <w:r>
+        <w:rPr>
+          <w:rFonts w:ascii="Monospace" w:hAnsi="Monospace" w:cs="Monospace"/>
+          <w:color w:val="000000"/>
+          <w:lang w:eastAsia="de-DE"/>
+        </w:rPr>
+        <w:t>(</w:t>
+      </w:r>
       <w:r>
         <w:rPr>
           <w:rFonts w:ascii="Consolas" w:hAnsi="Consolas" w:cs="Consolas"/>
           <w:color w:val="000000"/>
           <w:lang w:eastAsia="de-DE"/>
         </w:rPr>
-        <w:t>.wicket.protocol.http.WebSession</w:t>
-      </w:r>
-      <w:proofErr w:type="spellEnd"/>
-      <w:r>
-        <w:rPr>
-          <w:rFonts w:ascii="Monospace" w:hAnsi="Monospace" w:cs="Monospace"/>
-          <w:color w:val="000000"/>
-          <w:lang w:eastAsia="de-DE"/>
-        </w:rPr>
-        <w:t xml:space="preserve"> – sie enthält den Warenkorb </w:t>
-      </w:r>
-      <w:r>
-        <w:rPr>
-          <w:rFonts w:ascii="Monospace" w:hAnsi="Monospace" w:cs="Monospace"/>
-          <w:color w:val="000000"/>
-          <w:lang w:eastAsia="de-DE"/>
-        </w:rPr>
-        <w:t xml:space="preserve">als Attribut </w:t>
-      </w:r>
-      <w:r>
-        <w:rPr>
-          <w:rFonts w:ascii="Monospace" w:hAnsi="Monospace" w:cs="Monospace"/>
-          <w:color w:val="000000"/>
-          <w:lang w:eastAsia="de-DE"/>
-        </w:rPr>
-        <w:t>(</w:t>
-      </w:r>
-      <w:proofErr w:type="spellStart"/>
-      <w:r>
-        <w:rPr>
-          <w:rFonts w:ascii="Consolas" w:hAnsi="Consolas" w:cs="Consolas"/>
-          <w:color w:val="000000"/>
-          <w:lang w:eastAsia="de-DE"/>
-        </w:rPr>
         <w:t>com.gfu.wicket.backend.bo.Cart</w:t>
       </w:r>
-      <w:proofErr w:type="spellEnd"/>
       <w:r>
         <w:rPr>
           <w:rFonts w:ascii="Monospace" w:hAnsi="Monospace" w:cs="Monospace"/>
@@ -1100,69 +1001,11 @@
       <w:r>
         <w:br/>
       </w:r>
-      <w:proofErr w:type="spellStart"/>
       <w:r>
         <w:rPr>
           <w:rFonts w:ascii="Consolas" w:hAnsi="Consolas" w:cs="Consolas"/>
         </w:rPr>
-        <w:t>public</w:t>
-      </w:r>
-      <w:proofErr w:type="spellEnd"/>
-      <w:r>
-        <w:rPr>
-          <w:rFonts w:ascii="Consolas" w:hAnsi="Consolas" w:cs="Consolas"/>
-        </w:rPr>
-        <w:t xml:space="preserve"> Session </w:t>
-      </w:r>
-      <w:proofErr w:type="spellStart"/>
-      <w:proofErr w:type="gramStart"/>
-      <w:r>
-        <w:rPr>
-          <w:rFonts w:ascii="Consolas" w:hAnsi="Consolas" w:cs="Consolas"/>
-        </w:rPr>
-        <w:t>newSession</w:t>
-      </w:r>
-      <w:proofErr w:type="spellEnd"/>
-      <w:r>
-        <w:rPr>
-          <w:rFonts w:ascii="Consolas" w:hAnsi="Consolas" w:cs="Consolas"/>
-        </w:rPr>
-        <w:t>(</w:t>
-      </w:r>
-      <w:proofErr w:type="gramEnd"/>
-      <w:r>
-        <w:rPr>
-          <w:rFonts w:ascii="Consolas" w:hAnsi="Consolas" w:cs="Consolas"/>
-        </w:rPr>
-        <w:t xml:space="preserve">Request </w:t>
-      </w:r>
-      <w:proofErr w:type="spellStart"/>
-      <w:r>
-        <w:rPr>
-          <w:rFonts w:ascii="Consolas" w:hAnsi="Consolas" w:cs="Consolas"/>
-        </w:rPr>
-        <w:t>request</w:t>
-      </w:r>
-      <w:proofErr w:type="spellEnd"/>
-      <w:r>
-        <w:rPr>
-          <w:rFonts w:ascii="Consolas" w:hAnsi="Consolas" w:cs="Consolas"/>
-        </w:rPr>
-        <w:t xml:space="preserve">, Response </w:t>
-      </w:r>
-      <w:proofErr w:type="spellStart"/>
-      <w:r>
-        <w:rPr>
-          <w:rFonts w:ascii="Consolas" w:hAnsi="Consolas" w:cs="Consolas"/>
-        </w:rPr>
-        <w:t>response</w:t>
-      </w:r>
-      <w:proofErr w:type="spellEnd"/>
-      <w:r>
-        <w:rPr>
-          <w:rFonts w:ascii="Consolas" w:hAnsi="Consolas" w:cs="Consolas"/>
-        </w:rPr>
-        <w:t>)</w:t>
+        <w:t>public Session newSession(Request request, Response response)</w:t>
       </w:r>
       <w:r>
         <w:br/>
@@ -1171,14 +1014,12 @@
       <w:r>
         <w:t xml:space="preserve"> </w:t>
       </w:r>
-      <w:proofErr w:type="spellStart"/>
       <w:r>
         <w:rPr>
           <w:rFonts w:ascii="Courier New" w:hAnsi="Courier New" w:cs="Courier New"/>
         </w:rPr>
         <w:t>WicketApplication</w:t>
       </w:r>
-      <w:proofErr w:type="spellEnd"/>
       <w:r>
         <w:t xml:space="preserve"> in der</w:t>
       </w:r>
@@ -1191,14 +1032,12 @@
       <w:r>
         <w:t xml:space="preserve"> eine neue </w:t>
       </w:r>
-      <w:proofErr w:type="spellStart"/>
       <w:r>
         <w:rPr>
           <w:rFonts w:ascii="Consolas" w:hAnsi="Consolas" w:cs="Consolas"/>
         </w:rPr>
         <w:t>CheesrSession</w:t>
       </w:r>
-      <w:proofErr w:type="spellEnd"/>
       <w:r>
         <w:t xml:space="preserve"> zurück</w:t>
       </w:r>
@@ -1229,24 +1068,14 @@
       <w:r>
         <w:t xml:space="preserve">bstrakte Basisklasse </w:t>
       </w:r>
-      <w:proofErr w:type="spellStart"/>
       <w:r>
         <w:rPr>
           <w:rFonts w:ascii="Consolas" w:hAnsi="Consolas" w:cs="Consolas"/>
         </w:rPr>
         <w:t>CheesrPage</w:t>
       </w:r>
-      <w:proofErr w:type="spellEnd"/>
-      <w:r>
-        <w:t xml:space="preserve"> für Index und </w:t>
-      </w:r>
-      <w:proofErr w:type="spellStart"/>
-      <w:r>
-        <w:t>Checkout</w:t>
-      </w:r>
-      <w:proofErr w:type="spellEnd"/>
-      <w:r>
-        <w:t xml:space="preserve">. </w:t>
+      <w:r>
+        <w:t xml:space="preserve"> für Index und Checkout. </w:t>
       </w:r>
       <w:r>
         <w:t xml:space="preserve">Erstellen </w:t>
@@ -1257,27 +1086,11 @@
       <w:r>
         <w:t xml:space="preserve"> die Methode </w:t>
       </w:r>
-      <w:proofErr w:type="spellStart"/>
-      <w:proofErr w:type="gramStart"/>
       <w:r>
         <w:rPr>
           <w:rFonts w:ascii="Consolas" w:hAnsi="Consolas" w:cs="Consolas"/>
         </w:rPr>
-        <w:t>getCart</w:t>
-      </w:r>
-      <w:proofErr w:type="spellEnd"/>
-      <w:r>
-        <w:rPr>
-          <w:rFonts w:ascii="Consolas" w:hAnsi="Consolas" w:cs="Consolas"/>
-        </w:rPr>
-        <w:t>(</w:t>
-      </w:r>
-      <w:proofErr w:type="gramEnd"/>
-      <w:r>
-        <w:rPr>
-          <w:rFonts w:ascii="Consolas" w:hAnsi="Consolas" w:cs="Consolas"/>
-        </w:rPr>
-        <w:t>)</w:t>
+        <w:t>getCart()</w:t>
       </w:r>
       <w:r>
         <w:t>, die den Warenkorb aus der Session zurückgibt.</w:t>
@@ -1316,7 +1129,7 @@
                     <pic:cNvPicPr/>
                   </pic:nvPicPr>
                   <pic:blipFill>
-                    <a:blip r:embed="rId12">
+                    <a:blip r:embed="rId13">
                       <a:extLst>
                         <a:ext uri="{28A0092B-C50C-407E-A947-70E740481C1C}">
                           <a14:useLocalDpi xmlns:a14="http://schemas.microsoft.com/office/drawing/2010/main" val="0"/>
@@ -1371,7 +1184,7 @@
                     <pic:cNvPicPr/>
                   </pic:nvPicPr>
                   <pic:blipFill>
-                    <a:blip r:embed="rId13">
+                    <a:blip r:embed="rId14">
                       <a:extLst>
                         <a:ext uri="{28A0092B-C50C-407E-A947-70E740481C1C}">
                           <a14:useLocalDpi xmlns:a14="http://schemas.microsoft.com/office/drawing/2010/main" val="0"/>
@@ -1438,14 +1251,12 @@
       <w:r>
         <w:t xml:space="preserve">In Webpages – und damit auch in der </w:t>
       </w:r>
-      <w:proofErr w:type="spellStart"/>
       <w:r>
         <w:rPr>
           <w:rFonts w:ascii="Consolas" w:hAnsi="Consolas" w:cs="Consolas"/>
         </w:rPr>
         <w:t>CheesrPage</w:t>
       </w:r>
-      <w:proofErr w:type="spellEnd"/>
       <w:r>
         <w:t xml:space="preserve"> – können </w:t>
       </w:r>
@@ -1455,27 +1266,11 @@
       <w:r>
         <w:t xml:space="preserve"> mittels </w:t>
       </w:r>
-      <w:proofErr w:type="spellStart"/>
-      <w:proofErr w:type="gramStart"/>
       <w:r>
         <w:rPr>
           <w:rFonts w:ascii="Consolas" w:hAnsi="Consolas" w:cs="Consolas"/>
         </w:rPr>
-        <w:t>getSession</w:t>
-      </w:r>
-      <w:proofErr w:type="spellEnd"/>
-      <w:r>
-        <w:rPr>
-          <w:rFonts w:ascii="Consolas" w:hAnsi="Consolas" w:cs="Consolas"/>
-        </w:rPr>
-        <w:t>(</w:t>
-      </w:r>
-      <w:proofErr w:type="gramEnd"/>
-      <w:r>
-        <w:rPr>
-          <w:rFonts w:ascii="Consolas" w:hAnsi="Consolas" w:cs="Consolas"/>
-        </w:rPr>
-        <w:t>)</w:t>
+        <w:t>getSession()</w:t>
       </w:r>
       <w:r>
         <w:t xml:space="preserve"> auf die aktuelle Session zugreifen.</w:t>
@@ -1497,7 +1292,7 @@
           <w:u w:val="single"/>
         </w:rPr>
       </w:pPr>
-      <w:hyperlink r:id="rId14" w:history="1">
+      <w:hyperlink r:id="rId15" w:history="1">
         <w:r>
           <w:rPr>
             <w:rStyle w:val="Hyperlink"/>
@@ -1561,78 +1356,38 @@
       <w:r>
         <w:t xml:space="preserve"> </w:t>
       </w:r>
-      <w:proofErr w:type="spellStart"/>
       <w:r>
         <w:rPr>
           <w:rFonts w:ascii="Consolas" w:hAnsi="Consolas" w:cs="Consolas"/>
         </w:rPr>
         <w:t>CheeseListModel</w:t>
       </w:r>
-      <w:proofErr w:type="spellEnd"/>
       <w:r>
         <w:rPr>
           <w:rFonts w:ascii="Consolas" w:hAnsi="Consolas" w:cs="Consolas"/>
         </w:rPr>
         <w:t xml:space="preserve"> </w:t>
       </w:r>
-      <w:proofErr w:type="spellStart"/>
       <w:r>
         <w:rPr>
           <w:rFonts w:ascii="Consolas" w:hAnsi="Consolas" w:cs="Consolas"/>
         </w:rPr>
-        <w:t>extends</w:t>
-      </w:r>
-      <w:proofErr w:type="spellEnd"/>
+        <w:t>extends Model&lt;ArrayList&lt;Cheese&gt;&gt;</w:t>
+      </w:r>
+      <w:r>
+        <w:t>. Beim Aufruf der</w:t>
+      </w:r>
+      <w:r>
+        <w:t xml:space="preserve"> überschriebenen</w:t>
+      </w:r>
+      <w:r>
+        <w:t xml:space="preserve"> Methode </w:t>
+      </w:r>
       <w:r>
         <w:rPr>
           <w:rFonts w:ascii="Consolas" w:hAnsi="Consolas" w:cs="Consolas"/>
         </w:rPr>
-        <w:t xml:space="preserve"> Model&lt;</w:t>
-      </w:r>
-      <w:proofErr w:type="spellStart"/>
-      <w:r>
-        <w:rPr>
-          <w:rFonts w:ascii="Consolas" w:hAnsi="Consolas" w:cs="Consolas"/>
-        </w:rPr>
-        <w:t>ArrayList</w:t>
-      </w:r>
-      <w:proofErr w:type="spellEnd"/>
-      <w:r>
-        <w:rPr>
-          <w:rFonts w:ascii="Consolas" w:hAnsi="Consolas" w:cs="Consolas"/>
-        </w:rPr>
-        <w:t>&lt;Cheese&gt;&gt;</w:t>
-      </w:r>
-      <w:r>
-        <w:t>. Beim Aufruf der</w:t>
-      </w:r>
-      <w:r>
-        <w:t xml:space="preserve"> überschriebenen</w:t>
-      </w:r>
-      <w:r>
-        <w:t xml:space="preserve"> Methode </w:t>
-      </w:r>
-      <w:proofErr w:type="spellStart"/>
-      <w:proofErr w:type="gramStart"/>
-      <w:r>
-        <w:rPr>
-          <w:rFonts w:ascii="Consolas" w:hAnsi="Consolas" w:cs="Consolas"/>
-        </w:rPr>
-        <w:t>getObject</w:t>
-      </w:r>
-      <w:proofErr w:type="spellEnd"/>
-      <w:r>
-        <w:rPr>
-          <w:rFonts w:ascii="Consolas" w:hAnsi="Consolas" w:cs="Consolas"/>
-        </w:rPr>
-        <w:t>(</w:t>
-      </w:r>
-      <w:proofErr w:type="gramEnd"/>
-      <w:r>
-        <w:rPr>
-          <w:rFonts w:ascii="Consolas" w:hAnsi="Consolas" w:cs="Consolas"/>
-        </w:rPr>
-        <w:t>)</w:t>
+        <w:t>getObject()</w:t>
       </w:r>
       <w:r>
         <w:t xml:space="preserve"> soll die Liste aus dem Backend-System zurückgegeben werden.</w:t>
@@ -1653,21 +1408,11 @@
         <w:t>Sie</w:t>
       </w:r>
       <w:r>
-        <w:t xml:space="preserve"> die </w:t>
-      </w:r>
-      <w:proofErr w:type="spellStart"/>
-      <w:r>
-        <w:t>Wicket</w:t>
-      </w:r>
-      <w:proofErr w:type="spellEnd"/>
-      <w:r>
-        <w:t xml:space="preserve">-Komponente </w:t>
-      </w:r>
-      <w:proofErr w:type="spellStart"/>
+        <w:t xml:space="preserve"> die Wicket-Komponente </w:t>
+      </w:r>
       <w:r>
         <w:t>ListView</w:t>
       </w:r>
-      <w:proofErr w:type="spellEnd"/>
       <w:r>
         <w:t xml:space="preserve"> </w:t>
       </w:r>
@@ -1683,14 +1428,12 @@
       <w:r>
         <w:t xml:space="preserve">stellen. Bei einem Click auf den Link </w:t>
       </w:r>
-      <w:proofErr w:type="spellStart"/>
       <w:r>
         <w:rPr>
           <w:i/>
         </w:rPr>
         <w:t>addToCart</w:t>
       </w:r>
-      <w:proofErr w:type="spellEnd"/>
       <w:r>
         <w:t xml:space="preserve"> soll der Käse in den Warenkorb übernommen werden</w:t>
       </w:r>
@@ -1736,21 +1479,7 @@
         <w:rPr>
           <w:color w:val="auto"/>
         </w:rPr>
-        <w:t xml:space="preserve">: Einbettung einer </w:t>
-      </w:r>
-      <w:proofErr w:type="spellStart"/>
-      <w:r>
-        <w:rPr>
-          <w:color w:val="auto"/>
-        </w:rPr>
-        <w:t>ListView</w:t>
-      </w:r>
-      <w:proofErr w:type="spellEnd"/>
-      <w:r>
-        <w:rPr>
-          <w:color w:val="auto"/>
-        </w:rPr>
-        <w:t xml:space="preserve"> in einer Page</w:t>
+        <w:t>: Einbettung einer ListView in einer Page</w:t>
       </w:r>
     </w:p>
     <w:p>
@@ -1778,7 +1507,7 @@
                     <pic:cNvPicPr/>
                   </pic:nvPicPr>
                   <pic:blipFill>
-                    <a:blip r:embed="rId15">
+                    <a:blip r:embed="rId16">
                       <a:extLst>
                         <a:ext uri="{28A0092B-C50C-407E-A947-70E740481C1C}">
                           <a14:useLocalDpi xmlns:a14="http://schemas.microsoft.com/office/drawing/2010/main" val="0"/>
@@ -1831,13 +1560,8 @@
       <w:r>
         <w:t xml:space="preserve"> </w:t>
       </w:r>
-      <w:proofErr w:type="spellStart"/>
-      <w:r>
-        <w:t>Wicket</w:t>
-      </w:r>
-      <w:proofErr w:type="spellEnd"/>
-      <w:r>
-        <w:t>-IDs im HTML.</w:t>
+      <w:r>
+        <w:t>Wicket-IDs im HTML.</w:t>
       </w:r>
       <w:r>
         <w:br/>
@@ -1870,37 +1594,7 @@
         <w:rPr>
           <w:rFonts w:ascii="Courier New" w:hAnsi="Courier New" w:cs="Courier New"/>
         </w:rPr>
-        <w:t>&lt;</w:t>
-      </w:r>
-      <w:proofErr w:type="spellStart"/>
-      <w:proofErr w:type="gramStart"/>
-      <w:r>
-        <w:rPr>
-          <w:rFonts w:ascii="Courier New" w:hAnsi="Courier New" w:cs="Courier New"/>
-        </w:rPr>
-        <w:t>wicket:remove</w:t>
-      </w:r>
-      <w:proofErr w:type="spellEnd"/>
-      <w:proofErr w:type="gramEnd"/>
-      <w:r>
-        <w:rPr>
-          <w:rFonts w:ascii="Courier New" w:hAnsi="Courier New" w:cs="Courier New"/>
-        </w:rPr>
-        <w:t>&gt;…&lt;/</w:t>
-      </w:r>
-      <w:proofErr w:type="spellStart"/>
-      <w:r>
-        <w:rPr>
-          <w:rFonts w:ascii="Courier New" w:hAnsi="Courier New" w:cs="Courier New"/>
-        </w:rPr>
-        <w:t>wicket:remove</w:t>
-      </w:r>
-      <w:proofErr w:type="spellEnd"/>
-      <w:r>
-        <w:rPr>
-          <w:rFonts w:ascii="Courier New" w:hAnsi="Courier New" w:cs="Courier New"/>
-        </w:rPr>
-        <w:t>&gt;</w:t>
+        <w:t>&lt;wicket:remove&gt;…&lt;/wicket:remove&gt;</w:t>
       </w:r>
       <w:r>
         <w:t xml:space="preserve"> umschlossen ist.</w:t>
@@ -1915,18 +1609,10 @@
         </w:numPr>
       </w:pPr>
       <w:r>
-        <w:t xml:space="preserve">Weitere Informationen zur </w:t>
-      </w:r>
-      <w:proofErr w:type="spellStart"/>
-      <w:r>
-        <w:t>List</w:t>
-      </w:r>
-      <w:r>
-        <w:t>View</w:t>
-      </w:r>
-      <w:proofErr w:type="spellEnd"/>
-      <w:r>
-        <w:t xml:space="preserve"> finden </w:t>
+        <w:t>Weitere Informationen zur List</w:t>
+      </w:r>
+      <w:r>
+        <w:t xml:space="preserve">View finden </w:t>
       </w:r>
       <w:r>
         <w:t>Sie</w:t>
@@ -1934,7 +1620,7 @@
       <w:r>
         <w:t xml:space="preserve"> unter: </w:t>
       </w:r>
-      <w:hyperlink r:id="rId16" w:anchor="_displaying_multiple_items_with_repeaters" w:history="1">
+      <w:hyperlink r:id="rId17" w:anchor="_displaying_multiple_items_with_repeaters" w:history="1">
         <w:r>
           <w:rPr>
             <w:rStyle w:val="Hyperlink"/>
@@ -1969,7 +1655,6 @@
       <w:r>
         <w:t xml:space="preserve"> </w:t>
       </w:r>
-      <w:proofErr w:type="spellStart"/>
       <w:r>
         <w:rPr>
           <w:rFonts w:ascii="Consolas" w:hAnsi="Consolas" w:cs="Consolas"/>
@@ -1979,7 +1664,6 @@
         </w:rPr>
         <w:t>PageableListView</w:t>
       </w:r>
-      <w:proofErr w:type="spellEnd"/>
       <w:r>
         <w:rPr>
           <w:rFonts w:ascii="Monospace" w:hAnsi="Monospace" w:cs="Monospace"/>
@@ -2004,23 +1688,13 @@
         </w:rPr>
         <w:t xml:space="preserve"> </w:t>
       </w:r>
-      <w:proofErr w:type="spellStart"/>
       <w:r>
         <w:rPr>
           <w:rFonts w:ascii="Monospace" w:hAnsi="Monospace" w:cs="Monospace"/>
           <w:color w:val="000000"/>
           <w:lang w:eastAsia="de-DE"/>
         </w:rPr>
-        <w:t>Pagination</w:t>
-      </w:r>
-      <w:proofErr w:type="spellEnd"/>
-      <w:r>
-        <w:rPr>
-          <w:rFonts w:ascii="Monospace" w:hAnsi="Monospace" w:cs="Monospace"/>
-          <w:color w:val="000000"/>
-          <w:lang w:eastAsia="de-DE"/>
-        </w:rPr>
-        <w:t>.</w:t>
+        <w:t>Pagination.</w:t>
       </w:r>
     </w:p>
     <w:p>
@@ -2039,7 +1713,7 @@
           <w:u w:val="single"/>
         </w:rPr>
       </w:pPr>
-      <w:hyperlink r:id="rId17" w:history="1">
+      <w:hyperlink r:id="rId18" w:history="1">
         <w:r>
           <w:rPr>
             <w:rStyle w:val="Hyperlink"/>
@@ -2054,7 +1728,6 @@
         <w:pageBreakBefore/>
       </w:pPr>
       <w:r>
-        <w:lastRenderedPageBreak/>
         <w:t>Auftrag 4: Warenkorb anzeigen.</w:t>
       </w:r>
     </w:p>
@@ -2092,15 +1765,7 @@
         <w:t>ie</w:t>
       </w:r>
       <w:r>
-        <w:t xml:space="preserve"> erneut eine </w:t>
-      </w:r>
-      <w:proofErr w:type="spellStart"/>
-      <w:r>
-        <w:t>ListView</w:t>
-      </w:r>
-      <w:proofErr w:type="spellEnd"/>
-      <w:r>
-        <w:t xml:space="preserve"> um den Inhalt des Warenkorbs darzustellen</w:t>
+        <w:t xml:space="preserve"> erneut eine ListView um den Inhalt des Warenkorbs darzustellen</w:t>
       </w:r>
     </w:p>
     <w:p>
@@ -2112,15 +1777,7 @@
         </w:numPr>
       </w:pPr>
       <w:r>
-        <w:t xml:space="preserve">Bei einem Click auf </w:t>
-      </w:r>
-      <w:proofErr w:type="spellStart"/>
-      <w:r>
-        <w:t>Checkout</w:t>
-      </w:r>
-      <w:proofErr w:type="spellEnd"/>
-      <w:r>
-        <w:t xml:space="preserve"> soll auf die Checkout-Seite weitergeleitet werden.</w:t>
+        <w:t>Bei einem Click auf Checkout soll auf die Checkout-Seite weitergeleitet werden.</w:t>
       </w:r>
     </w:p>
     <w:p>
@@ -2160,19 +1817,11 @@
       <w:r>
         <w:t xml:space="preserve">Der Wert des Warenkorbs kann über </w:t>
       </w:r>
-      <w:proofErr w:type="spellStart"/>
       <w:r>
         <w:rPr>
           <w:rFonts w:ascii="Consolas" w:hAnsi="Consolas" w:cs="Consolas"/>
         </w:rPr>
-        <w:t>Cart.getTotal</w:t>
-      </w:r>
-      <w:proofErr w:type="spellEnd"/>
-      <w:r>
-        <w:rPr>
-          <w:rFonts w:ascii="Consolas" w:hAnsi="Consolas" w:cs="Consolas"/>
-        </w:rPr>
-        <w:t>()</w:t>
+        <w:t>Cart.getTotal()</w:t>
       </w:r>
       <w:r>
         <w:t xml:space="preserve"> ermittelt werden.</w:t>
@@ -2210,41 +1859,17 @@
       <w:r>
         <w:t xml:space="preserve">Via </w:t>
       </w:r>
-      <w:proofErr w:type="spellStart"/>
       <w:r>
         <w:rPr>
           <w:rFonts w:ascii="Consolas" w:hAnsi="Consolas" w:cs="Consolas"/>
         </w:rPr>
-        <w:t>setResponsePage</w:t>
-      </w:r>
-      <w:proofErr w:type="spellEnd"/>
+        <w:t>setResponsePage(</w:t>
+      </w:r>
       <w:r>
         <w:rPr>
           <w:rFonts w:ascii="Consolas" w:hAnsi="Consolas" w:cs="Consolas"/>
         </w:rPr>
-        <w:t>(</w:t>
-      </w:r>
-      <w:proofErr w:type="spellStart"/>
-      <w:proofErr w:type="gramStart"/>
-      <w:r>
-        <w:rPr>
-          <w:rFonts w:ascii="Consolas" w:hAnsi="Consolas" w:cs="Consolas"/>
-        </w:rPr>
-        <w:t>newCheckout</w:t>
-      </w:r>
-      <w:proofErr w:type="spellEnd"/>
-      <w:r>
-        <w:rPr>
-          <w:rFonts w:ascii="Consolas" w:hAnsi="Consolas" w:cs="Consolas"/>
-        </w:rPr>
-        <w:t>(</w:t>
-      </w:r>
-      <w:proofErr w:type="gramEnd"/>
-      <w:r>
-        <w:rPr>
-          <w:rFonts w:ascii="Consolas" w:hAnsi="Consolas" w:cs="Consolas"/>
-        </w:rPr>
-        <w:t>)</w:t>
+        <w:t>newCheckout()</w:t>
       </w:r>
       <w:r>
         <w:rPr>
@@ -2270,27 +1895,11 @@
       <w:r>
         <w:t xml:space="preserve">Durch überschreiben von </w:t>
       </w:r>
-      <w:proofErr w:type="spellStart"/>
-      <w:proofErr w:type="gramStart"/>
       <w:r>
         <w:rPr>
           <w:rFonts w:ascii="Consolas" w:hAnsi="Consolas" w:cs="Consolas"/>
         </w:rPr>
-        <w:t>isVisible</w:t>
-      </w:r>
-      <w:proofErr w:type="spellEnd"/>
-      <w:r>
-        <w:rPr>
-          <w:rFonts w:ascii="Consolas" w:hAnsi="Consolas" w:cs="Consolas"/>
-        </w:rPr>
-        <w:t>(</w:t>
-      </w:r>
-      <w:proofErr w:type="gramEnd"/>
-      <w:r>
-        <w:rPr>
-          <w:rFonts w:ascii="Consolas" w:hAnsi="Consolas" w:cs="Consolas"/>
-        </w:rPr>
-        <w:t>)</w:t>
+        <w:t>isVisible()</w:t>
       </w:r>
       <w:r>
         <w:t xml:space="preserve"> können </w:t>
@@ -2322,7 +1931,7 @@
           <w:rStyle w:val="Hyperlink"/>
         </w:rPr>
       </w:pPr>
-      <w:hyperlink r:id="rId18" w:history="1">
+      <w:hyperlink r:id="rId19" w:history="1">
         <w:r>
           <w:rPr>
             <w:rStyle w:val="Hyperlink"/>
@@ -2370,16 +1979,11 @@
       <w:r>
         <w:t xml:space="preserve">Sie </w:t>
       </w:r>
-      <w:proofErr w:type="spellStart"/>
       <w:r>
         <w:t>W</w:t>
       </w:r>
       <w:r>
-        <w:t>icket</w:t>
-      </w:r>
-      <w:proofErr w:type="spellEnd"/>
-      <w:r>
-        <w:t>-Objekte für das Formular und alle Felder</w:t>
+        <w:t>icket-Objekte für das Formular und alle Felder</w:t>
       </w:r>
       <w:r>
         <w:t xml:space="preserve">. </w:t>
@@ -2427,20 +2031,7 @@
         <w:t>K</w:t>
       </w:r>
       <w:r>
-        <w:t xml:space="preserve">lick </w:t>
-      </w:r>
-      <w:proofErr w:type="gramStart"/>
-      <w:r>
-        <w:t>auf  „</w:t>
-      </w:r>
-      <w:proofErr w:type="spellStart"/>
-      <w:proofErr w:type="gramEnd"/>
-      <w:r>
-        <w:t>Cancel</w:t>
-      </w:r>
-      <w:proofErr w:type="spellEnd"/>
-      <w:r>
-        <w:t>“ soll die Übersicht</w:t>
+        <w:t>lick auf  „Cancel“ soll die Übersicht</w:t>
       </w:r>
       <w:r>
         <w:t xml:space="preserve"> (Index)</w:t>
@@ -2472,28 +2063,24 @@
       <w:r>
         <w:t xml:space="preserve"> ein </w:t>
       </w:r>
-      <w:proofErr w:type="spellStart"/>
       <w:r>
         <w:rPr>
           <w:rFonts w:ascii="Courier New" w:hAnsi="Courier New" w:cs="Courier New"/>
         </w:rPr>
         <w:t>PropertyModel</w:t>
       </w:r>
-      <w:proofErr w:type="spellEnd"/>
       <w:r>
         <w:t xml:space="preserve"> </w:t>
       </w:r>
       <w:r>
         <w:t xml:space="preserve">oder </w:t>
       </w:r>
-      <w:proofErr w:type="spellStart"/>
       <w:r>
         <w:rPr>
           <w:rFonts w:ascii="Courier New" w:hAnsi="Courier New" w:cs="Courier New"/>
         </w:rPr>
         <w:t>LambdaModel</w:t>
       </w:r>
-      <w:proofErr w:type="spellEnd"/>
       <w:r>
         <w:t xml:space="preserve">, </w:t>
       </w:r>
@@ -2536,7 +2123,7 @@
                     <pic:cNvPicPr/>
                   </pic:nvPicPr>
                   <pic:blipFill>
-                    <a:blip r:embed="rId19">
+                    <a:blip r:embed="rId20">
                       <a:extLst>
                         <a:ext uri="{28A0092B-C50C-407E-A947-70E740481C1C}">
                           <a14:useLocalDpi xmlns:a14="http://schemas.microsoft.com/office/drawing/2010/main" val="0"/>
@@ -2586,15 +2173,7 @@
         </w:numPr>
       </w:pPr>
       <w:r>
-        <w:t xml:space="preserve">Beachten Sie die API-Dokumentation zu den </w:t>
-      </w:r>
-      <w:proofErr w:type="spellStart"/>
-      <w:r>
-        <w:t>Wicket</w:t>
-      </w:r>
-      <w:proofErr w:type="spellEnd"/>
-      <w:r>
-        <w:t xml:space="preserve">-Klassen </w:t>
+        <w:t xml:space="preserve">Beachten Sie die API-Dokumentation zu den Wicket-Klassen </w:t>
       </w:r>
       <w:r>
         <w:rPr>
@@ -2605,14 +2184,12 @@
       <w:r>
         <w:t xml:space="preserve">, </w:t>
       </w:r>
-      <w:proofErr w:type="spellStart"/>
       <w:r>
         <w:rPr>
           <w:rFonts w:ascii="Courier New" w:hAnsi="Courier New" w:cs="Courier New"/>
         </w:rPr>
         <w:t>TextField</w:t>
       </w:r>
-      <w:proofErr w:type="spellEnd"/>
       <w:r>
         <w:t xml:space="preserve"> und </w:t>
       </w:r>
@@ -2637,14 +2214,12 @@
       <w:r>
         <w:t>Das Backend-System gibt erhaltene Bestellungen auf der Konsole (</w:t>
       </w:r>
-      <w:proofErr w:type="spellStart"/>
       <w:r>
         <w:rPr>
           <w:rFonts w:ascii="Courier New" w:hAnsi="Courier New" w:cs="Courier New"/>
         </w:rPr>
         <w:t>System.err</w:t>
       </w:r>
-      <w:proofErr w:type="spellEnd"/>
       <w:r>
         <w:t>) aus.</w:t>
       </w:r>
@@ -2660,14 +2235,12 @@
       <w:r>
         <w:t xml:space="preserve">Die Klasse </w:t>
       </w:r>
-      <w:proofErr w:type="spellStart"/>
       <w:r>
         <w:rPr>
           <w:rFonts w:ascii="Courier New" w:hAnsi="Courier New" w:cs="Courier New"/>
         </w:rPr>
         <w:t>Cart</w:t>
       </w:r>
-      <w:proofErr w:type="spellEnd"/>
       <w:r>
         <w:t xml:space="preserve"> hält eine Referenz auf die Adresse.</w:t>
       </w:r>
@@ -2693,7 +2266,7 @@
           <w:u w:val="single"/>
         </w:rPr>
       </w:pPr>
-      <w:hyperlink r:id="rId20" w:history="1">
+      <w:hyperlink r:id="rId21" w:history="1">
         <w:r>
           <w:rPr>
             <w:rStyle w:val="Hyperlink"/>
@@ -2708,7 +2281,6 @@
         <w:pageBreakBefore/>
       </w:pPr>
       <w:r>
-        <w:lastRenderedPageBreak/>
         <w:t>Auftrag 6: Wiederverwendbare Komponenten: Panels</w:t>
       </w:r>
     </w:p>
@@ -2754,142 +2326,66 @@
       <w:r>
         <w:t xml:space="preserve"> eine Klasse </w:t>
       </w:r>
-      <w:proofErr w:type="spellStart"/>
       <w:r>
         <w:rPr>
           <w:rFonts w:ascii="Consolas" w:hAnsi="Consolas" w:cs="Consolas"/>
         </w:rPr>
         <w:t>ShoppingCartPanel</w:t>
       </w:r>
-      <w:proofErr w:type="spellEnd"/>
       <w:r>
         <w:rPr>
           <w:rFonts w:ascii="Consolas" w:hAnsi="Consolas" w:cs="Consolas"/>
         </w:rPr>
         <w:t xml:space="preserve"> </w:t>
       </w:r>
-      <w:proofErr w:type="spellStart"/>
       <w:r>
         <w:rPr>
           <w:rFonts w:ascii="Consolas" w:hAnsi="Consolas" w:cs="Consolas"/>
         </w:rPr>
-        <w:t>extends</w:t>
-      </w:r>
-      <w:proofErr w:type="spellEnd"/>
+        <w:t>extends Panel</w:t>
+      </w:r>
+      <w:r>
+        <w:t xml:space="preserve"> mit </w:t>
+      </w:r>
+      <w:r>
+        <w:t xml:space="preserve">einem </w:t>
+      </w:r>
+      <w:r>
+        <w:t>Konstruktor</w:t>
+      </w:r>
+      <w:r>
+        <w:t xml:space="preserve"> </w:t>
+      </w:r>
       <w:r>
         <w:rPr>
           <w:rFonts w:ascii="Consolas" w:hAnsi="Consolas" w:cs="Consolas"/>
         </w:rPr>
-        <w:t xml:space="preserve"> Panel</w:t>
-      </w:r>
-      <w:r>
-        <w:t xml:space="preserve"> mit </w:t>
-      </w:r>
-      <w:r>
-        <w:t xml:space="preserve">einem </w:t>
-      </w:r>
-      <w:r>
-        <w:t>Konstruktor</w:t>
-      </w:r>
-      <w:r>
+        <w:t>ShoppingCartPanel(String id, IModel&lt;Cart&gt;</w:t>
+      </w:r>
+      <w:r>
+        <w:rPr>
+          <w:rFonts w:ascii="Consolas" w:hAnsi="Consolas" w:cs="Consolas"/>
+        </w:rPr>
         <w:t xml:space="preserve"> </w:t>
       </w:r>
-      <w:proofErr w:type="spellStart"/>
-      <w:proofErr w:type="gramStart"/>
       <w:r>
         <w:rPr>
           <w:rFonts w:ascii="Consolas" w:hAnsi="Consolas" w:cs="Consolas"/>
         </w:rPr>
-        <w:t>ShoppingCartPanel</w:t>
-      </w:r>
-      <w:proofErr w:type="spellEnd"/>
-      <w:r>
-        <w:rPr>
-          <w:rFonts w:ascii="Consolas" w:hAnsi="Consolas" w:cs="Consolas"/>
-        </w:rPr>
-        <w:t>(</w:t>
-      </w:r>
-      <w:proofErr w:type="gramEnd"/>
-      <w:r>
-        <w:rPr>
-          <w:rFonts w:ascii="Consolas" w:hAnsi="Consolas" w:cs="Consolas"/>
-        </w:rPr>
-        <w:t xml:space="preserve">String </w:t>
-      </w:r>
-      <w:proofErr w:type="spellStart"/>
-      <w:r>
-        <w:rPr>
-          <w:rFonts w:ascii="Consolas" w:hAnsi="Consolas" w:cs="Consolas"/>
-        </w:rPr>
-        <w:t>id</w:t>
-      </w:r>
-      <w:proofErr w:type="spellEnd"/>
-      <w:r>
-        <w:rPr>
-          <w:rFonts w:ascii="Consolas" w:hAnsi="Consolas" w:cs="Consolas"/>
-        </w:rPr>
-        <w:t xml:space="preserve">, </w:t>
-      </w:r>
-      <w:proofErr w:type="spellStart"/>
-      <w:r>
-        <w:rPr>
-          <w:rFonts w:ascii="Consolas" w:hAnsi="Consolas" w:cs="Consolas"/>
-        </w:rPr>
-        <w:t>IModel</w:t>
-      </w:r>
-      <w:proofErr w:type="spellEnd"/>
-      <w:r>
-        <w:rPr>
-          <w:rFonts w:ascii="Consolas" w:hAnsi="Consolas" w:cs="Consolas"/>
-        </w:rPr>
-        <w:t>&lt;</w:t>
-      </w:r>
-      <w:proofErr w:type="spellStart"/>
-      <w:r>
-        <w:rPr>
-          <w:rFonts w:ascii="Consolas" w:hAnsi="Consolas" w:cs="Consolas"/>
-        </w:rPr>
-        <w:t>Cart</w:t>
-      </w:r>
-      <w:proofErr w:type="spellEnd"/>
-      <w:r>
-        <w:rPr>
-          <w:rFonts w:ascii="Consolas" w:hAnsi="Consolas" w:cs="Consolas"/>
-        </w:rPr>
-        <w:t>&gt;</w:t>
-      </w:r>
-      <w:r>
-        <w:rPr>
-          <w:rFonts w:ascii="Consolas" w:hAnsi="Consolas" w:cs="Consolas"/>
-        </w:rPr>
+        <w:t>cart)</w:t>
+      </w:r>
+      <w:r>
+        <w:t xml:space="preserve">. Verschieben </w:t>
+      </w:r>
+      <w:r>
+        <w:t>S</w:t>
+      </w:r>
+      <w:r>
+        <w:t>ie</w:t>
+      </w:r>
+      <w:r>
         <w:t xml:space="preserve"> </w:t>
       </w:r>
-      <w:proofErr w:type="spellStart"/>
-      <w:r>
-        <w:rPr>
-          <w:rFonts w:ascii="Consolas" w:hAnsi="Consolas" w:cs="Consolas"/>
-        </w:rPr>
-        <w:t>cart</w:t>
-      </w:r>
-      <w:proofErr w:type="spellEnd"/>
-      <w:r>
-        <w:rPr>
-          <w:rFonts w:ascii="Consolas" w:hAnsi="Consolas" w:cs="Consolas"/>
-        </w:rPr>
-        <w:t>)</w:t>
-      </w:r>
-      <w:r>
-        <w:t xml:space="preserve">. Verschieben </w:t>
-      </w:r>
-      <w:r>
-        <w:t>S</w:t>
-      </w:r>
-      <w:r>
-        <w:t>ie</w:t>
-      </w:r>
-      <w:r>
-        <w:t xml:space="preserve"> </w:t>
-      </w:r>
       <w:r>
         <w:t xml:space="preserve">den Java-Code </w:t>
       </w:r>
@@ -2897,26 +2393,10 @@
         <w:t>zum</w:t>
       </w:r>
       <w:r>
-        <w:t xml:space="preserve"> Aufbau der entsprechenden </w:t>
-      </w:r>
-      <w:proofErr w:type="spellStart"/>
-      <w:r>
-        <w:t>List</w:t>
-      </w:r>
-      <w:r>
-        <w:t>View</w:t>
-      </w:r>
-      <w:proofErr w:type="spellEnd"/>
-      <w:r>
-        <w:t xml:space="preserve"> und des </w:t>
-      </w:r>
-      <w:proofErr w:type="spellStart"/>
-      <w:r>
-        <w:t>Gesambetrags</w:t>
-      </w:r>
-      <w:proofErr w:type="spellEnd"/>
-      <w:r>
-        <w:t xml:space="preserve"> („Total“) in diese Klasse.</w:t>
+        <w:t xml:space="preserve"> Aufbau der entsprechenden List</w:t>
+      </w:r>
+      <w:r>
+        <w:t>View und des Gesambetrags („Total“) in diese Klasse.</w:t>
       </w:r>
     </w:p>
     <w:p>
@@ -2982,23 +2462,7 @@
         <w:t>ie</w:t>
       </w:r>
       <w:r>
-        <w:t xml:space="preserve"> in den Klassen Index und </w:t>
-      </w:r>
-      <w:proofErr w:type="spellStart"/>
-      <w:r>
-        <w:t>Checkout</w:t>
-      </w:r>
-      <w:proofErr w:type="spellEnd"/>
-      <w:r>
-        <w:t xml:space="preserve"> ein neues </w:t>
-      </w:r>
-      <w:proofErr w:type="spellStart"/>
-      <w:r>
-        <w:t>ShoppingCartPanel</w:t>
-      </w:r>
-      <w:proofErr w:type="spellEnd"/>
-      <w:r>
-        <w:t xml:space="preserve"> und fügen </w:t>
+        <w:t xml:space="preserve"> in den Klassen Index und Checkout ein neues ShoppingCartPanel und fügen </w:t>
       </w:r>
       <w:r>
         <w:t>Sie</w:t>
@@ -3031,13 +2495,8 @@
       <w:r>
         <w:t xml:space="preserve">e ein DIV-Element mit passender </w:t>
       </w:r>
-      <w:proofErr w:type="spellStart"/>
-      <w:r>
-        <w:t>Wicket</w:t>
-      </w:r>
-      <w:proofErr w:type="spellEnd"/>
-      <w:r>
-        <w:t>-ID an der Stelle, an der das Panel erscheinen soll.</w:t>
+      <w:r>
+        <w:t>Wicket-ID an der Stelle, an der das Panel erscheinen soll.</w:t>
       </w:r>
     </w:p>
     <w:p>
@@ -3069,37 +2528,7 @@
         <w:rPr>
           <w:rFonts w:ascii="Courier New" w:hAnsi="Courier New" w:cs="Courier New"/>
         </w:rPr>
-        <w:t>&lt;</w:t>
-      </w:r>
-      <w:proofErr w:type="spellStart"/>
-      <w:proofErr w:type="gramStart"/>
-      <w:r>
-        <w:rPr>
-          <w:rFonts w:ascii="Courier New" w:hAnsi="Courier New" w:cs="Courier New"/>
-        </w:rPr>
-        <w:t>wicket:panel</w:t>
-      </w:r>
-      <w:proofErr w:type="spellEnd"/>
-      <w:proofErr w:type="gramEnd"/>
-      <w:r>
-        <w:rPr>
-          <w:rFonts w:ascii="Courier New" w:hAnsi="Courier New" w:cs="Courier New"/>
-        </w:rPr>
-        <w:t>&gt;..&lt;/</w:t>
-      </w:r>
-      <w:proofErr w:type="spellStart"/>
-      <w:r>
-        <w:rPr>
-          <w:rFonts w:ascii="Courier New" w:hAnsi="Courier New" w:cs="Courier New"/>
-        </w:rPr>
-        <w:t>wicket:panel</w:t>
-      </w:r>
-      <w:proofErr w:type="spellEnd"/>
-      <w:r>
-        <w:rPr>
-          <w:rFonts w:ascii="Courier New" w:hAnsi="Courier New" w:cs="Courier New"/>
-        </w:rPr>
-        <w:t>&gt;</w:t>
+        <w:t>&lt;wicket:panel&gt;..&lt;/wicket:panel&gt;</w:t>
       </w:r>
       <w:r>
         <w:t xml:space="preserve"> aufgeführten Teile des DOM-Baums gehören zum Panel. So können bspw. oberhalb und unterhalb HTML / CSS / Jav</w:t>
@@ -3129,62 +2558,38 @@
         <w:t>Sie</w:t>
       </w:r>
       <w:r>
-        <w:t xml:space="preserve"> im </w:t>
-      </w:r>
-      <w:proofErr w:type="spellStart"/>
-      <w:r>
-        <w:t>Wicket</w:t>
-      </w:r>
-      <w:proofErr w:type="spellEnd"/>
-      <w:r>
-        <w:t>-Guide:</w:t>
+        <w:t xml:space="preserve"> im Wicket-Guide:</w:t>
       </w:r>
       <w:r>
         <w:br/>
         <w:t xml:space="preserve">„Kapitel </w:t>
       </w:r>
       <w:r>
-        <w:t xml:space="preserve">5 </w:t>
-      </w:r>
-      <w:proofErr w:type="spellStart"/>
-      <w:r>
-        <w:t>Wicket</w:t>
-      </w:r>
-      <w:proofErr w:type="spellEnd"/>
+        <w:t>5 Wicket</w:t>
+      </w:r>
       <w:r>
         <w:t xml:space="preserve"> </w:t>
       </w:r>
-      <w:proofErr w:type="spellStart"/>
       <w:r>
         <w:t>as</w:t>
       </w:r>
-      <w:proofErr w:type="spellEnd"/>
       <w:r>
         <w:t xml:space="preserve"> </w:t>
       </w:r>
-      <w:proofErr w:type="spellStart"/>
       <w:r>
         <w:t>page</w:t>
       </w:r>
-      <w:proofErr w:type="spellEnd"/>
       <w:r>
         <w:t xml:space="preserve"> </w:t>
       </w:r>
-      <w:proofErr w:type="spellStart"/>
       <w:r>
         <w:t>layout</w:t>
       </w:r>
-      <w:proofErr w:type="spellEnd"/>
       <w:r>
         <w:t xml:space="preserve"> </w:t>
       </w:r>
-      <w:proofErr w:type="spellStart"/>
-      <w:r>
-        <w:t>manager</w:t>
-      </w:r>
-      <w:proofErr w:type="spellEnd"/>
-      <w:r>
-        <w:t>“</w:t>
+      <w:r>
+        <w:t>manager“</w:t>
       </w:r>
     </w:p>
     <w:p>
@@ -3198,52 +2603,26 @@
       <w:r>
         <w:t xml:space="preserve">An den Konstruktor des </w:t>
       </w:r>
-      <w:proofErr w:type="spellStart"/>
       <w:r>
         <w:rPr>
           <w:rFonts w:ascii="Consolas" w:hAnsi="Consolas" w:cs="Consolas"/>
         </w:rPr>
         <w:t>ShoppingCartPanel</w:t>
       </w:r>
-      <w:proofErr w:type="spellEnd"/>
       <w:r>
         <w:t xml:space="preserve"> s</w:t>
       </w:r>
       <w:r>
-        <w:t xml:space="preserve">ollte ein Model mit </w:t>
-      </w:r>
-      <w:proofErr w:type="spellStart"/>
-      <w:r>
-        <w:t>Generic</w:t>
-      </w:r>
-      <w:proofErr w:type="spellEnd"/>
-      <w:r>
-        <w:t xml:space="preserve">-Type </w:t>
-      </w:r>
-      <w:proofErr w:type="spellStart"/>
-      <w:r>
-        <w:t>Cart</w:t>
-      </w:r>
-      <w:proofErr w:type="spellEnd"/>
-      <w:r>
-        <w:t xml:space="preserve"> übergeben werden</w:t>
-      </w:r>
-      <w:r>
-        <w:t xml:space="preserve"> (best-</w:t>
-      </w:r>
-      <w:proofErr w:type="spellStart"/>
-      <w:r>
-        <w:t>pra</w:t>
+        <w:t>ollte ein Model mit Generic-Type Cart übergeben werden</w:t>
+      </w:r>
+      <w:r>
+        <w:t xml:space="preserve"> (best-pra</w:t>
       </w:r>
       <w:r>
         <w:t>c</w:t>
       </w:r>
       <w:r>
-        <w:t>tice</w:t>
-      </w:r>
-      <w:proofErr w:type="spellEnd"/>
-      <w:r>
-        <w:t>). In der Index-Page kann das Panel dann wie folgt initialisiert und eingebettet werden:</w:t>
+        <w:t>tice). In der Index-Page kann das Panel dann wie folgt initialisiert und eingebettet werden:</w:t>
       </w:r>
       <w:r>
         <w:br/>
@@ -3269,7 +2648,7 @@
                     <pic:cNvPicPr/>
                   </pic:nvPicPr>
                   <pic:blipFill>
-                    <a:blip r:embed="rId21">
+                    <a:blip r:embed="rId22">
                       <a:extLst>
                         <a:ext uri="{28A0092B-C50C-407E-A947-70E740481C1C}">
                           <a14:useLocalDpi xmlns:a14="http://schemas.microsoft.com/office/drawing/2010/main" val="0"/>
@@ -3326,7 +2705,7 @@
                     <pic:cNvPicPr/>
                   </pic:nvPicPr>
                   <pic:blipFill>
-                    <a:blip r:embed="rId22">
+                    <a:blip r:embed="rId23">
                       <a:extLst>
                         <a:ext uri="{28A0092B-C50C-407E-A947-70E740481C1C}">
                           <a14:useLocalDpi xmlns:a14="http://schemas.microsoft.com/office/drawing/2010/main" val="0"/>
@@ -3374,7 +2753,7 @@
           <w:u w:val="single"/>
         </w:rPr>
       </w:pPr>
-      <w:hyperlink r:id="rId23" w:history="1">
+      <w:hyperlink r:id="rId24" w:history="1">
         <w:r>
           <w:rPr>
             <w:rStyle w:val="Hyperlink"/>
@@ -3389,7 +2768,6 @@
         <w:pageBreakBefore/>
       </w:pPr>
       <w:r>
-        <w:lastRenderedPageBreak/>
         <w:t>Auftrag 7: Validierung</w:t>
       </w:r>
     </w:p>
@@ -3430,25 +2808,8 @@
         <w:t>Sie</w:t>
       </w:r>
       <w:r>
-        <w:t xml:space="preserve"> die </w:t>
-      </w:r>
-      <w:proofErr w:type="spellStart"/>
-      <w:r>
-        <w:t>TextFields</w:t>
-      </w:r>
-      <w:proofErr w:type="spellEnd"/>
-      <w:r>
-        <w:t xml:space="preserve"> als „</w:t>
-      </w:r>
-      <w:proofErr w:type="spellStart"/>
-      <w:r>
-        <w:t>required</w:t>
-      </w:r>
-      <w:proofErr w:type="spellEnd"/>
-      <w:r>
-        <w:t xml:space="preserve">“ indem </w:t>
-      </w:r>
-      <w:proofErr w:type="spellStart"/>
+        <w:t xml:space="preserve"> die TextFields als „required“ indem </w:t>
+      </w:r>
       <w:r>
         <w:t>Sie</w:t>
       </w:r>
@@ -3456,28 +2817,7 @@
         <w:rPr>
           <w:rFonts w:ascii="Consolas" w:hAnsi="Consolas" w:cs="Consolas"/>
         </w:rPr>
-        <w:t>.setRequired</w:t>
-      </w:r>
-      <w:proofErr w:type="spellEnd"/>
-      <w:r>
-        <w:rPr>
-          <w:rFonts w:ascii="Consolas" w:hAnsi="Consolas" w:cs="Consolas"/>
-        </w:rPr>
-        <w:t>(</w:t>
-      </w:r>
-      <w:proofErr w:type="spellStart"/>
-      <w:r>
-        <w:rPr>
-          <w:rFonts w:ascii="Consolas" w:hAnsi="Consolas" w:cs="Consolas"/>
-        </w:rPr>
-        <w:t>true</w:t>
-      </w:r>
-      <w:proofErr w:type="spellEnd"/>
-      <w:r>
-        <w:rPr>
-          <w:rFonts w:ascii="Consolas" w:hAnsi="Consolas" w:cs="Consolas"/>
-        </w:rPr>
-        <w:t>)</w:t>
+        <w:t>.setRequired(true)</w:t>
       </w:r>
       <w:r>
         <w:t xml:space="preserve"> aufrufen.</w:t>
@@ -3515,47 +2855,11 @@
       <w:r>
         <w:br/>
       </w:r>
-      <w:proofErr w:type="spellStart"/>
       <w:r>
         <w:rPr>
           <w:rFonts w:ascii="Consolas" w:hAnsi="Consolas" w:cs="Consolas"/>
         </w:rPr>
-        <w:t>add</w:t>
-      </w:r>
-      <w:proofErr w:type="spellEnd"/>
-      <w:r>
-        <w:rPr>
-          <w:rFonts w:ascii="Consolas" w:hAnsi="Consolas" w:cs="Consolas"/>
-        </w:rPr>
-        <w:t>(</w:t>
-      </w:r>
-      <w:proofErr w:type="spellStart"/>
-      <w:r>
-        <w:rPr>
-          <w:rFonts w:ascii="Consolas" w:hAnsi="Consolas" w:cs="Consolas"/>
-        </w:rPr>
-        <w:t>newFeedbackPanel</w:t>
-      </w:r>
-      <w:proofErr w:type="spellEnd"/>
-      <w:r>
-        <w:rPr>
-          <w:rFonts w:ascii="Consolas" w:hAnsi="Consolas" w:cs="Consolas"/>
-        </w:rPr>
-        <w:t>("</w:t>
-      </w:r>
-      <w:proofErr w:type="spellStart"/>
-      <w:r>
-        <w:rPr>
-          <w:rFonts w:ascii="Consolas" w:hAnsi="Consolas" w:cs="Consolas"/>
-        </w:rPr>
-        <w:t>feedback</w:t>
-      </w:r>
-      <w:proofErr w:type="spellEnd"/>
-      <w:r>
-        <w:rPr>
-          <w:rFonts w:ascii="Consolas" w:hAnsi="Consolas" w:cs="Consolas"/>
-        </w:rPr>
-        <w:t>"));</w:t>
+        <w:t>add(newFeedbackPanel("feedback"));</w:t>
       </w:r>
       <w:r>
         <w:br/>
@@ -3578,47 +2882,29 @@
           <w:numId w:val="9"/>
         </w:numPr>
       </w:pPr>
-      <w:proofErr w:type="spellStart"/>
-      <w:r>
-        <w:t>TextFields</w:t>
-      </w:r>
-      <w:proofErr w:type="spellEnd"/>
-      <w:r>
-        <w:t xml:space="preserve"> verwenden das </w:t>
-      </w:r>
-      <w:proofErr w:type="spellStart"/>
-      <w:r>
-        <w:t>Builder</w:t>
-      </w:r>
-      <w:proofErr w:type="spellEnd"/>
+      <w:r>
+        <w:t>TextFields verwenden das Builder</w:t>
+      </w:r>
       <w:r>
         <w:t xml:space="preserve"> </w:t>
       </w:r>
       <w:r>
-        <w:t xml:space="preserve">Pattern. Bei </w:t>
-      </w:r>
-      <w:proofErr w:type="spellStart"/>
+        <w:t>Pattern</w:t>
+      </w:r>
+      <w:bookmarkStart w:id="0" w:name="_GoBack"/>
+      <w:bookmarkEnd w:id="0"/>
+      <w:r>
+        <w:t xml:space="preserve">. Bei </w:t>
+      </w:r>
       <w:r>
         <w:rPr>
           <w:rFonts w:ascii="Consolas" w:hAnsi="Consolas" w:cs="Consolas"/>
         </w:rPr>
-        <w:t>setRequired</w:t>
-      </w:r>
-      <w:proofErr w:type="spellEnd"/>
-      <w:r>
-        <w:rPr>
-          <w:rFonts w:ascii="Consolas" w:hAnsi="Consolas" w:cs="Consolas"/>
-        </w:rPr>
-        <w:t>(.)</w:t>
-      </w:r>
-      <w:r>
-        <w:t xml:space="preserve"> wird das </w:t>
-      </w:r>
-      <w:proofErr w:type="spellStart"/>
-      <w:r>
-        <w:t>Textfield</w:t>
-      </w:r>
-      <w:proofErr w:type="spellEnd"/>
+        <w:t>setRequired(.)</w:t>
+      </w:r>
+      <w:r>
+        <w:t xml:space="preserve"> wird das Textfield</w:t>
+      </w:r>
       <w:r>
         <w:t xml:space="preserve"> </w:t>
       </w:r>
@@ -3645,7 +2931,7 @@
           <w:rStyle w:val="Hyperlink"/>
         </w:rPr>
       </w:pPr>
-      <w:hyperlink r:id="rId24" w:history="1">
+      <w:hyperlink r:id="rId25" w:history="1">
         <w:r>
           <w:rPr>
             <w:rStyle w:val="Hyperlink"/>
@@ -3653,12 +2939,10 @@
           <w:t>https://github.com/anderscore-gmbh/wicket-2020.02/tree/master/Aufgabe-7-CheesrWebApp</w:t>
         </w:r>
       </w:hyperlink>
-      <w:bookmarkStart w:id="0" w:name="_GoBack"/>
-      <w:bookmarkEnd w:id="0"/>
     </w:p>
     <w:sectPr>
-      <w:headerReference w:type="default" r:id="rId25"/>
-      <w:footerReference w:type="default" r:id="rId26"/>
+      <w:headerReference w:type="default" r:id="rId26"/>
+      <w:footerReference w:type="default" r:id="rId27"/>
       <w:pgSz w:w="11906" w:h="16838"/>
       <w:pgMar w:top="1417" w:right="1417" w:bottom="1134" w:left="1417" w:header="720" w:footer="720" w:gutter="0"/>
       <w:cols w:space="720"/>
@@ -3668,7 +2952,7 @@
 </file>
 
 <file path=word/endnotes.xml><?xml version="1.0" encoding="utf-8"?>
-<w:endnotes xmlns:wpc="http://schemas.microsoft.com/office/word/2010/wordprocessingCanvas" xmlns:cx="http://schemas.microsoft.com/office/drawing/2014/chartex" xmlns:cx1="http://schemas.microsoft.com/office/drawing/2015/9/8/chartex" xmlns:cx2="http://schemas.microsoft.com/office/drawing/2015/10/21/chartex" xmlns:cx3="http://schemas.microsoft.com/office/drawing/2016/5/9/chartex" xmlns:cx4="http://schemas.microsoft.com/office/drawing/2016/5/10/chartex" xmlns:cx5="http://schemas.microsoft.com/office/drawing/2016/5/11/chartex" xmlns:cx6="http://schemas.microsoft.com/office/drawing/2016/5/12/chartex" xmlns:cx7="http://schemas.microsoft.com/office/drawing/2016/5/13/chartex" xmlns:cx8="http://schemas.microsoft.com/office/drawing/2016/5/14/chartex" xmlns:mc="http://schemas.openxmlformats.org/markup-compatibility/2006" xmlns:aink="http://schemas.microsoft.com/office/drawing/2016/ink" xmlns:am3d="http://schemas.microsoft.com/office/drawing/2017/model3d" xmlns:o="urn:schemas-microsoft-com:office:office" xmlns:r="http://schemas.openxmlformats.org/officeDocument/2006/relationships" xmlns:m="http://schemas.openxmlformats.org/officeDocument/2006/math" xmlns:v="urn:schemas-microsoft-com:vml" xmlns:wp14="http://schemas.microsoft.com/office/word/2010/wordprocessingDrawing" xmlns:wp="http://schemas.openxmlformats.org/drawingml/2006/wordprocessingDrawing" xmlns:w10="urn:schemas-microsoft-com:office:word" xmlns:w="http://schemas.openxmlformats.org/wordprocessingml/2006/main" xmlns:w14="http://schemas.microsoft.com/office/word/2010/wordml" xmlns:w15="http://schemas.microsoft.com/office/word/2012/wordml" xmlns:w16cid="http://schemas.microsoft.com/office/word/2016/wordml/cid" xmlns:w16se="http://schemas.microsoft.com/office/word/2015/wordml/symex" xmlns:wpg="http://schemas.microsoft.com/office/word/2010/wordprocessingGroup" xmlns:wpi="http://schemas.microsoft.com/office/word/2010/wordprocessingInk" xmlns:wne="http://schemas.microsoft.com/office/word/2006/wordml" xmlns:wps="http://schemas.microsoft.com/office/word/2010/wordprocessingShape" mc:Ignorable="w14 w15 w16se w16cid wp14">
+<w:endnotes xmlns:wpc="http://schemas.microsoft.com/office/word/2010/wordprocessingCanvas" xmlns:cx="http://schemas.microsoft.com/office/drawing/2014/chartex" xmlns:cx1="http://schemas.microsoft.com/office/drawing/2015/9/8/chartex" xmlns:mc="http://schemas.openxmlformats.org/markup-compatibility/2006" xmlns:o="urn:schemas-microsoft-com:office:office" xmlns:r="http://schemas.openxmlformats.org/officeDocument/2006/relationships" xmlns:m="http://schemas.openxmlformats.org/officeDocument/2006/math" xmlns:v="urn:schemas-microsoft-com:vml" xmlns:wp14="http://schemas.microsoft.com/office/word/2010/wordprocessingDrawing" xmlns:wp="http://schemas.openxmlformats.org/drawingml/2006/wordprocessingDrawing" xmlns:w10="urn:schemas-microsoft-com:office:word" xmlns:w="http://schemas.openxmlformats.org/wordprocessingml/2006/main" xmlns:w14="http://schemas.microsoft.com/office/word/2010/wordml" xmlns:w15="http://schemas.microsoft.com/office/word/2012/wordml" xmlns:w16se="http://schemas.microsoft.com/office/word/2015/wordml/symex" xmlns:wpg="http://schemas.microsoft.com/office/word/2010/wordprocessingGroup" xmlns:wpi="http://schemas.microsoft.com/office/word/2010/wordprocessingInk" xmlns:wne="http://schemas.microsoft.com/office/word/2006/wordml" xmlns:wps="http://schemas.microsoft.com/office/word/2010/wordprocessingShape" mc:Ignorable="w14 w15 w16se wp14">
   <w:endnote w:type="separator" w:id="-1">
     <w:p>
       <w:r>
@@ -3687,7 +2971,7 @@
 </file>
 
 <file path=word/footer1.xml><?xml version="1.0" encoding="utf-8"?>
-<w:ftr xmlns:wpc="http://schemas.microsoft.com/office/word/2010/wordprocessingCanvas" xmlns:cx="http://schemas.microsoft.com/office/drawing/2014/chartex" xmlns:cx1="http://schemas.microsoft.com/office/drawing/2015/9/8/chartex" xmlns:cx2="http://schemas.microsoft.com/office/drawing/2015/10/21/chartex" xmlns:cx3="http://schemas.microsoft.com/office/drawing/2016/5/9/chartex" xmlns:cx4="http://schemas.microsoft.com/office/drawing/2016/5/10/chartex" xmlns:cx5="http://schemas.microsoft.com/office/drawing/2016/5/11/chartex" xmlns:cx6="http://schemas.microsoft.com/office/drawing/2016/5/12/chartex" xmlns:cx7="http://schemas.microsoft.com/office/drawing/2016/5/13/chartex" xmlns:cx8="http://schemas.microsoft.com/office/drawing/2016/5/14/chartex" xmlns:mc="http://schemas.openxmlformats.org/markup-compatibility/2006" xmlns:aink="http://schemas.microsoft.com/office/drawing/2016/ink" xmlns:am3d="http://schemas.microsoft.com/office/drawing/2017/model3d" xmlns:o="urn:schemas-microsoft-com:office:office" xmlns:r="http://schemas.openxmlformats.org/officeDocument/2006/relationships" xmlns:m="http://schemas.openxmlformats.org/officeDocument/2006/math" xmlns:v="urn:schemas-microsoft-com:vml" xmlns:wp14="http://schemas.microsoft.com/office/word/2010/wordprocessingDrawing" xmlns:wp="http://schemas.openxmlformats.org/drawingml/2006/wordprocessingDrawing" xmlns:w10="urn:schemas-microsoft-com:office:word" xmlns:w="http://schemas.openxmlformats.org/wordprocessingml/2006/main" xmlns:w14="http://schemas.microsoft.com/office/word/2010/wordml" xmlns:w15="http://schemas.microsoft.com/office/word/2012/wordml" xmlns:w16cid="http://schemas.microsoft.com/office/word/2016/wordml/cid" xmlns:w16se="http://schemas.microsoft.com/office/word/2015/wordml/symex" xmlns:wpg="http://schemas.microsoft.com/office/word/2010/wordprocessingGroup" xmlns:wpi="http://schemas.microsoft.com/office/word/2010/wordprocessingInk" xmlns:wne="http://schemas.microsoft.com/office/word/2006/wordml" xmlns:wps="http://schemas.microsoft.com/office/word/2010/wordprocessingShape" mc:Ignorable="w14 w15 w16se w16cid wp14">
+<w:ftr xmlns:wpc="http://schemas.microsoft.com/office/word/2010/wordprocessingCanvas" xmlns:cx="http://schemas.microsoft.com/office/drawing/2014/chartex" xmlns:cx1="http://schemas.microsoft.com/office/drawing/2015/9/8/chartex" xmlns:mc="http://schemas.openxmlformats.org/markup-compatibility/2006" xmlns:o="urn:schemas-microsoft-com:office:office" xmlns:r="http://schemas.openxmlformats.org/officeDocument/2006/relationships" xmlns:m="http://schemas.openxmlformats.org/officeDocument/2006/math" xmlns:v="urn:schemas-microsoft-com:vml" xmlns:wp14="http://schemas.microsoft.com/office/word/2010/wordprocessingDrawing" xmlns:wp="http://schemas.openxmlformats.org/drawingml/2006/wordprocessingDrawing" xmlns:w10="urn:schemas-microsoft-com:office:word" xmlns:w="http://schemas.openxmlformats.org/wordprocessingml/2006/main" xmlns:w14="http://schemas.microsoft.com/office/word/2010/wordml" xmlns:w15="http://schemas.microsoft.com/office/word/2012/wordml" xmlns:w16se="http://schemas.microsoft.com/office/word/2015/wordml/symex" xmlns:wpg="http://schemas.microsoft.com/office/word/2010/wordprocessingGroup" xmlns:wpi="http://schemas.microsoft.com/office/word/2010/wordprocessingInk" xmlns:wne="http://schemas.microsoft.com/office/word/2006/wordml" xmlns:wps="http://schemas.microsoft.com/office/word/2010/wordprocessingShape" mc:Ignorable="w14 w15 w16se wp14">
   <w:tbl>
     <w:tblPr>
       <w:tblW w:w="9629" w:type="dxa"/>
@@ -3773,7 +3057,7 @@
               <w:sz w:val="16"/>
               <w:szCs w:val="16"/>
             </w:rPr>
-            <w:t>5</w:t>
+            <w:t>6</w:t>
           </w:r>
           <w:r>
             <w:rPr>
@@ -3834,7 +3118,7 @@
 </file>
 
 <file path=word/footnotes.xml><?xml version="1.0" encoding="utf-8"?>
-<w:footnotes xmlns:wpc="http://schemas.microsoft.com/office/word/2010/wordprocessingCanvas" xmlns:cx="http://schemas.microsoft.com/office/drawing/2014/chartex" xmlns:cx1="http://schemas.microsoft.com/office/drawing/2015/9/8/chartex" xmlns:cx2="http://schemas.microsoft.com/office/drawing/2015/10/21/chartex" xmlns:cx3="http://schemas.microsoft.com/office/drawing/2016/5/9/chartex" xmlns:cx4="http://schemas.microsoft.com/office/drawing/2016/5/10/chartex" xmlns:cx5="http://schemas.microsoft.com/office/drawing/2016/5/11/chartex" xmlns:cx6="http://schemas.microsoft.com/office/drawing/2016/5/12/chartex" xmlns:cx7="http://schemas.microsoft.com/office/drawing/2016/5/13/chartex" xmlns:cx8="http://schemas.microsoft.com/office/drawing/2016/5/14/chartex" xmlns:mc="http://schemas.openxmlformats.org/markup-compatibility/2006" xmlns:aink="http://schemas.microsoft.com/office/drawing/2016/ink" xmlns:am3d="http://schemas.microsoft.com/office/drawing/2017/model3d" xmlns:o="urn:schemas-microsoft-com:office:office" xmlns:r="http://schemas.openxmlformats.org/officeDocument/2006/relationships" xmlns:m="http://schemas.openxmlformats.org/officeDocument/2006/math" xmlns:v="urn:schemas-microsoft-com:vml" xmlns:wp14="http://schemas.microsoft.com/office/word/2010/wordprocessingDrawing" xmlns:wp="http://schemas.openxmlformats.org/drawingml/2006/wordprocessingDrawing" xmlns:w10="urn:schemas-microsoft-com:office:word" xmlns:w="http://schemas.openxmlformats.org/wordprocessingml/2006/main" xmlns:w14="http://schemas.microsoft.com/office/word/2010/wordml" xmlns:w15="http://schemas.microsoft.com/office/word/2012/wordml" xmlns:w16cid="http://schemas.microsoft.com/office/word/2016/wordml/cid" xmlns:w16se="http://schemas.microsoft.com/office/word/2015/wordml/symex" xmlns:wpg="http://schemas.microsoft.com/office/word/2010/wordprocessingGroup" xmlns:wpi="http://schemas.microsoft.com/office/word/2010/wordprocessingInk" xmlns:wne="http://schemas.microsoft.com/office/word/2006/wordml" xmlns:wps="http://schemas.microsoft.com/office/word/2010/wordprocessingShape" mc:Ignorable="w14 w15 w16se w16cid wp14">
+<w:footnotes xmlns:wpc="http://schemas.microsoft.com/office/word/2010/wordprocessingCanvas" xmlns:cx="http://schemas.microsoft.com/office/drawing/2014/chartex" xmlns:cx1="http://schemas.microsoft.com/office/drawing/2015/9/8/chartex" xmlns:mc="http://schemas.openxmlformats.org/markup-compatibility/2006" xmlns:o="urn:schemas-microsoft-com:office:office" xmlns:r="http://schemas.openxmlformats.org/officeDocument/2006/relationships" xmlns:m="http://schemas.openxmlformats.org/officeDocument/2006/math" xmlns:v="urn:schemas-microsoft-com:vml" xmlns:wp14="http://schemas.microsoft.com/office/word/2010/wordprocessingDrawing" xmlns:wp="http://schemas.openxmlformats.org/drawingml/2006/wordprocessingDrawing" xmlns:w10="urn:schemas-microsoft-com:office:word" xmlns:w="http://schemas.openxmlformats.org/wordprocessingml/2006/main" xmlns:w14="http://schemas.microsoft.com/office/word/2010/wordml" xmlns:w15="http://schemas.microsoft.com/office/word/2012/wordml" xmlns:w16se="http://schemas.microsoft.com/office/word/2015/wordml/symex" xmlns:wpg="http://schemas.microsoft.com/office/word/2010/wordprocessingGroup" xmlns:wpi="http://schemas.microsoft.com/office/word/2010/wordprocessingInk" xmlns:wne="http://schemas.microsoft.com/office/word/2006/wordml" xmlns:wps="http://schemas.microsoft.com/office/word/2010/wordprocessingShape" mc:Ignorable="w14 w15 w16se wp14">
   <w:footnote w:type="separator" w:id="-1">
     <w:p>
       <w:r>
@@ -3853,7 +3137,7 @@
 </file>
 
 <file path=word/header1.xml><?xml version="1.0" encoding="utf-8"?>
-<w:hdr xmlns:wpc="http://schemas.microsoft.com/office/word/2010/wordprocessingCanvas" xmlns:cx="http://schemas.microsoft.com/office/drawing/2014/chartex" xmlns:cx1="http://schemas.microsoft.com/office/drawing/2015/9/8/chartex" xmlns:cx2="http://schemas.microsoft.com/office/drawing/2015/10/21/chartex" xmlns:cx3="http://schemas.microsoft.com/office/drawing/2016/5/9/chartex" xmlns:cx4="http://schemas.microsoft.com/office/drawing/2016/5/10/chartex" xmlns:cx5="http://schemas.microsoft.com/office/drawing/2016/5/11/chartex" xmlns:cx6="http://schemas.microsoft.com/office/drawing/2016/5/12/chartex" xmlns:cx7="http://schemas.microsoft.com/office/drawing/2016/5/13/chartex" xmlns:cx8="http://schemas.microsoft.com/office/drawing/2016/5/14/chartex" xmlns:mc="http://schemas.openxmlformats.org/markup-compatibility/2006" xmlns:aink="http://schemas.microsoft.com/office/drawing/2016/ink" xmlns:am3d="http://schemas.microsoft.com/office/drawing/2017/model3d" xmlns:o="urn:schemas-microsoft-com:office:office" xmlns:r="http://schemas.openxmlformats.org/officeDocument/2006/relationships" xmlns:m="http://schemas.openxmlformats.org/officeDocument/2006/math" xmlns:v="urn:schemas-microsoft-com:vml" xmlns:wp14="http://schemas.microsoft.com/office/word/2010/wordprocessingDrawing" xmlns:wp="http://schemas.openxmlformats.org/drawingml/2006/wordprocessingDrawing" xmlns:w10="urn:schemas-microsoft-com:office:word" xmlns:w="http://schemas.openxmlformats.org/wordprocessingml/2006/main" xmlns:w14="http://schemas.microsoft.com/office/word/2010/wordml" xmlns:w15="http://schemas.microsoft.com/office/word/2012/wordml" xmlns:w16cid="http://schemas.microsoft.com/office/word/2016/wordml/cid" xmlns:w16se="http://schemas.microsoft.com/office/word/2015/wordml/symex" xmlns:wpg="http://schemas.microsoft.com/office/word/2010/wordprocessingGroup" xmlns:wpi="http://schemas.microsoft.com/office/word/2010/wordprocessingInk" xmlns:wne="http://schemas.microsoft.com/office/word/2006/wordml" xmlns:wps="http://schemas.microsoft.com/office/word/2010/wordprocessingShape" mc:Ignorable="w14 w15 w16se w16cid wp14">
+<w:hdr xmlns:wpc="http://schemas.microsoft.com/office/word/2010/wordprocessingCanvas" xmlns:cx="http://schemas.microsoft.com/office/drawing/2014/chartex" xmlns:cx1="http://schemas.microsoft.com/office/drawing/2015/9/8/chartex" xmlns:mc="http://schemas.openxmlformats.org/markup-compatibility/2006" xmlns:o="urn:schemas-microsoft-com:office:office" xmlns:r="http://schemas.openxmlformats.org/officeDocument/2006/relationships" xmlns:m="http://schemas.openxmlformats.org/officeDocument/2006/math" xmlns:v="urn:schemas-microsoft-com:vml" xmlns:wp14="http://schemas.microsoft.com/office/word/2010/wordprocessingDrawing" xmlns:wp="http://schemas.openxmlformats.org/drawingml/2006/wordprocessingDrawing" xmlns:w10="urn:schemas-microsoft-com:office:word" xmlns:w="http://schemas.openxmlformats.org/wordprocessingml/2006/main" xmlns:w14="http://schemas.microsoft.com/office/word/2010/wordml" xmlns:w15="http://schemas.microsoft.com/office/word/2012/wordml" xmlns:w16se="http://schemas.microsoft.com/office/word/2015/wordml/symex" xmlns:wpg="http://schemas.microsoft.com/office/word/2010/wordprocessingGroup" xmlns:wpi="http://schemas.microsoft.com/office/word/2010/wordprocessingInk" xmlns:wne="http://schemas.microsoft.com/office/word/2006/wordml" xmlns:wps="http://schemas.microsoft.com/office/word/2010/wordprocessingShape" mc:Ignorable="w14 w15 w16se wp14">
   <w:tbl>
     <w:tblPr>
       <w:tblW w:w="0" w:type="auto"/>
@@ -3959,17 +3243,8 @@
               <w:sz w:val="16"/>
               <w:szCs w:val="16"/>
             </w:rPr>
-            <w:t xml:space="preserve">Aufgabenblatt 1 - Einführung </w:t>
+            <w:t>Aufgabenblatt 1 - Einführung Wicket</w:t>
           </w:r>
-          <w:proofErr w:type="spellStart"/>
-          <w:r>
-            <w:rPr>
-              <w:sz w:val="16"/>
-              <w:szCs w:val="16"/>
-            </w:rPr>
-            <w:t>Wicket</w:t>
-          </w:r>
-          <w:proofErr w:type="spellEnd"/>
         </w:p>
       </w:tc>
       <w:tc>
@@ -4037,7 +3312,7 @@
 </file>
 
 <file path=word/numbering.xml><?xml version="1.0" encoding="utf-8"?>
-<w:numbering xmlns:wpc="http://schemas.microsoft.com/office/word/2010/wordprocessingCanvas" xmlns:cx="http://schemas.microsoft.com/office/drawing/2014/chartex" xmlns:cx1="http://schemas.microsoft.com/office/drawing/2015/9/8/chartex" xmlns:cx2="http://schemas.microsoft.com/office/drawing/2015/10/21/chartex" xmlns:cx3="http://schemas.microsoft.com/office/drawing/2016/5/9/chartex" xmlns:cx4="http://schemas.microsoft.com/office/drawing/2016/5/10/chartex" xmlns:cx5="http://schemas.microsoft.com/office/drawing/2016/5/11/chartex" xmlns:cx6="http://schemas.microsoft.com/office/drawing/2016/5/12/chartex" xmlns:cx7="http://schemas.microsoft.com/office/drawing/2016/5/13/chartex" xmlns:cx8="http://schemas.microsoft.com/office/drawing/2016/5/14/chartex" xmlns:mc="http://schemas.openxmlformats.org/markup-compatibility/2006" xmlns:aink="http://schemas.microsoft.com/office/drawing/2016/ink" xmlns:am3d="http://schemas.microsoft.com/office/drawing/2017/model3d" xmlns:o="urn:schemas-microsoft-com:office:office" xmlns:r="http://schemas.openxmlformats.org/officeDocument/2006/relationships" xmlns:m="http://schemas.openxmlformats.org/officeDocument/2006/math" xmlns:v="urn:schemas-microsoft-com:vml" xmlns:wp14="http://schemas.microsoft.com/office/word/2010/wordprocessingDrawing" xmlns:wp="http://schemas.openxmlformats.org/drawingml/2006/wordprocessingDrawing" xmlns:w10="urn:schemas-microsoft-com:office:word" xmlns:w="http://schemas.openxmlformats.org/wordprocessingml/2006/main" xmlns:w14="http://schemas.microsoft.com/office/word/2010/wordml" xmlns:w15="http://schemas.microsoft.com/office/word/2012/wordml" xmlns:w16cid="http://schemas.microsoft.com/office/word/2016/wordml/cid" xmlns:w16se="http://schemas.microsoft.com/office/word/2015/wordml/symex" xmlns:wpg="http://schemas.microsoft.com/office/word/2010/wordprocessingGroup" xmlns:wpi="http://schemas.microsoft.com/office/word/2010/wordprocessingInk" xmlns:wne="http://schemas.microsoft.com/office/word/2006/wordml" xmlns:wps="http://schemas.microsoft.com/office/word/2010/wordprocessingShape" mc:Ignorable="w14 w15 w16se w16cid wp14">
+<w:numbering xmlns:wpc="http://schemas.microsoft.com/office/word/2010/wordprocessingCanvas" xmlns:cx="http://schemas.microsoft.com/office/drawing/2014/chartex" xmlns:cx1="http://schemas.microsoft.com/office/drawing/2015/9/8/chartex" xmlns:mc="http://schemas.openxmlformats.org/markup-compatibility/2006" xmlns:o="urn:schemas-microsoft-com:office:office" xmlns:r="http://schemas.openxmlformats.org/officeDocument/2006/relationships" xmlns:m="http://schemas.openxmlformats.org/officeDocument/2006/math" xmlns:v="urn:schemas-microsoft-com:vml" xmlns:wp14="http://schemas.microsoft.com/office/word/2010/wordprocessingDrawing" xmlns:wp="http://schemas.openxmlformats.org/drawingml/2006/wordprocessingDrawing" xmlns:w10="urn:schemas-microsoft-com:office:word" xmlns:w="http://schemas.openxmlformats.org/wordprocessingml/2006/main" xmlns:w14="http://schemas.microsoft.com/office/word/2010/wordml" xmlns:w15="http://schemas.microsoft.com/office/word/2012/wordml" xmlns:w16se="http://schemas.microsoft.com/office/word/2015/wordml/symex" xmlns:wpg="http://schemas.microsoft.com/office/word/2010/wordprocessingGroup" xmlns:wpi="http://schemas.microsoft.com/office/word/2010/wordprocessingInk" xmlns:wne="http://schemas.microsoft.com/office/word/2006/wordml" xmlns:wps="http://schemas.microsoft.com/office/word/2010/wordprocessingShape" mc:Ignorable="w14 w15 w16se wp14">
   <w:abstractNum w:abstractNumId="0" w15:restartNumberingAfterBreak="0">
     <w:nsid w:val="FFFFFFFB"/>
     <w:multiLevelType w:val="multilevel"/>
@@ -5795,7 +5070,7 @@
 </file>
 
 <file path=word/styles.xml><?xml version="1.0" encoding="utf-8"?>
-<w:styles xmlns:mc="http://schemas.openxmlformats.org/markup-compatibility/2006" xmlns:r="http://schemas.openxmlformats.org/officeDocument/2006/relationships" xmlns:w="http://schemas.openxmlformats.org/wordprocessingml/2006/main" xmlns:w14="http://schemas.microsoft.com/office/word/2010/wordml" xmlns:w15="http://schemas.microsoft.com/office/word/2012/wordml" xmlns:w16cid="http://schemas.microsoft.com/office/word/2016/wordml/cid" xmlns:w16se="http://schemas.microsoft.com/office/word/2015/wordml/symex" mc:Ignorable="w14 w15 w16se w16cid">
+<w:styles xmlns:mc="http://schemas.openxmlformats.org/markup-compatibility/2006" xmlns:r="http://schemas.openxmlformats.org/officeDocument/2006/relationships" xmlns:w="http://schemas.openxmlformats.org/wordprocessingml/2006/main" xmlns:w14="http://schemas.microsoft.com/office/word/2010/wordml" xmlns:w15="http://schemas.microsoft.com/office/word/2012/wordml" xmlns:w16se="http://schemas.microsoft.com/office/word/2015/wordml/symex" mc:Ignorable="w14 w15 w16se">
   <w:docDefaults>
     <w:rPrDefault>
       <w:rPr>
@@ -5805,7 +5080,7 @@
     </w:rPrDefault>
     <w:pPrDefault/>
   </w:docDefaults>
-  <w:latentStyles w:defLockedState="0" w:defUIPriority="99" w:defSemiHidden="0" w:defUnhideWhenUsed="0" w:defQFormat="0" w:count="376">
+  <w:latentStyles w:defLockedState="0" w:defUIPriority="99" w:defSemiHidden="0" w:defUnhideWhenUsed="0" w:defQFormat="0" w:count="371">
     <w:lsdException w:name="Normal" w:uiPriority="0" w:qFormat="1"/>
     <w:lsdException w:name="heading 1" w:uiPriority="0" w:qFormat="1"/>
     <w:lsdException w:name="heading 2" w:uiPriority="0" w:qFormat="1"/>
@@ -5911,6 +5186,7 @@
     <w:lsdException w:name="HTML Sample" w:semiHidden="1" w:unhideWhenUsed="1"/>
     <w:lsdException w:name="HTML Typewriter" w:semiHidden="1" w:unhideWhenUsed="1"/>
     <w:lsdException w:name="HTML Variable" w:semiHidden="1" w:unhideWhenUsed="1"/>
+    <w:lsdException w:name="Normal Table" w:semiHidden="1" w:unhideWhenUsed="1"/>
     <w:lsdException w:name="annotation subject" w:semiHidden="1" w:unhideWhenUsed="1"/>
     <w:lsdException w:name="No List" w:semiHidden="1" w:unhideWhenUsed="1"/>
     <w:lsdException w:name="Outline List 1" w:semiHidden="1" w:unhideWhenUsed="1"/>
@@ -5957,8 +5233,10 @@
     <w:lsdException w:name="Table Subtle 2" w:semiHidden="1" w:unhideWhenUsed="1"/>
     <w:lsdException w:name="Table Web 1" w:semiHidden="1" w:unhideWhenUsed="1"/>
     <w:lsdException w:name="Table Web 2" w:semiHidden="1" w:unhideWhenUsed="1"/>
+    <w:lsdException w:name="Table Web 3" w:semiHidden="1" w:unhideWhenUsed="1"/>
     <w:lsdException w:name="Balloon Text" w:semiHidden="1" w:unhideWhenUsed="1"/>
     <w:lsdException w:name="Table Grid" w:uiPriority="59"/>
+    <w:lsdException w:name="Table Theme" w:semiHidden="1" w:unhideWhenUsed="1"/>
     <w:lsdException w:name="Placeholder Text" w:semiHidden="1"/>
     <w:lsdException w:name="No Spacing" w:uiPriority="1" w:qFormat="1"/>
     <w:lsdException w:name="Light Shading" w:uiPriority="60"/>
@@ -6174,11 +5452,6 @@
     <w:lsdException w:name="List Table 5 Dark Accent 6" w:uiPriority="50"/>
     <w:lsdException w:name="List Table 6 Colorful Accent 6" w:uiPriority="51"/>
     <w:lsdException w:name="List Table 7 Colorful Accent 6" w:uiPriority="52"/>
-    <w:lsdException w:name="Mention" w:semiHidden="1" w:unhideWhenUsed="1"/>
-    <w:lsdException w:name="Smart Hyperlink" w:semiHidden="1" w:unhideWhenUsed="1"/>
-    <w:lsdException w:name="Hashtag" w:semiHidden="1" w:unhideWhenUsed="1"/>
-    <w:lsdException w:name="Unresolved Mention" w:semiHidden="1" w:unhideWhenUsed="1"/>
-    <w:lsdException w:name="Smart Link" w:semiHidden="1" w:unhideWhenUsed="1"/>
   </w:latentStyles>
   <w:style w:type="paragraph" w:default="1" w:styleId="Standard">
     <w:name w:val="Normal"/>
@@ -6676,7 +5949,7 @@
       <w:u w:val="single"/>
     </w:rPr>
   </w:style>
-  <w:style w:type="character" w:styleId="NichtaufgelsteErwhnung">
+  <w:style w:type="character" w:customStyle="1" w:styleId="UnresolvedMention">
     <w:name w:val="Unresolved Mention"/>
     <w:basedOn w:val="Absatz-Standardschriftart"/>
     <w:uiPriority w:val="99"/>
@@ -6981,7 +6254,7 @@
 </file>
 
 <file path=customXml/itemProps1.xml><?xml version="1.0" encoding="utf-8"?>
-<ds:datastoreItem xmlns:ds="http://schemas.openxmlformats.org/officeDocument/2006/customXml" ds:itemID="{B0D938BE-8B27-4446-8E38-247973AC9ED0}">
+<ds:datastoreItem xmlns:ds="http://schemas.openxmlformats.org/officeDocument/2006/customXml" ds:itemID="{7A44C8F6-752B-452C-ABC6-5D2F89D9FA0A}">
   <ds:schemaRefs>
     <ds:schemaRef ds:uri="http://schemas.openxmlformats.org/officeDocument/2006/bibliography"/>
   </ds:schemaRefs>

</xml_diff>

<commit_message>
Update links, author and date
</commit_message>
<xml_diff>
--- a/exercises/exercises1.docx
+++ b/exercises/exercises1.docx
@@ -1,6 +1,6 @@
 
 <file path=word/document.xml><?xml version="1.0" encoding="utf-8"?>
-<w:document xmlns:wpc="http://schemas.microsoft.com/office/word/2010/wordprocessingCanvas" xmlns:cx="http://schemas.microsoft.com/office/drawing/2014/chartex" xmlns:cx1="http://schemas.microsoft.com/office/drawing/2015/9/8/chartex" xmlns:mc="http://schemas.openxmlformats.org/markup-compatibility/2006" xmlns:o="urn:schemas-microsoft-com:office:office" xmlns:r="http://schemas.openxmlformats.org/officeDocument/2006/relationships" xmlns:m="http://schemas.openxmlformats.org/officeDocument/2006/math" xmlns:v="urn:schemas-microsoft-com:vml" xmlns:wp14="http://schemas.microsoft.com/office/word/2010/wordprocessingDrawing" xmlns:wp="http://schemas.openxmlformats.org/drawingml/2006/wordprocessingDrawing" xmlns:w10="urn:schemas-microsoft-com:office:word" xmlns:w="http://schemas.openxmlformats.org/wordprocessingml/2006/main" xmlns:w14="http://schemas.microsoft.com/office/word/2010/wordml" xmlns:w15="http://schemas.microsoft.com/office/word/2012/wordml" xmlns:w16se="http://schemas.microsoft.com/office/word/2015/wordml/symex" xmlns:wpg="http://schemas.microsoft.com/office/word/2010/wordprocessingGroup" xmlns:wpi="http://schemas.microsoft.com/office/word/2010/wordprocessingInk" xmlns:wne="http://schemas.microsoft.com/office/word/2006/wordml" xmlns:wps="http://schemas.microsoft.com/office/word/2010/wordprocessingShape" mc:Ignorable="w14 w15 w16se wp14">
+<w:document xmlns:wpc="http://schemas.microsoft.com/office/word/2010/wordprocessingCanvas" xmlns:cx="http://schemas.microsoft.com/office/drawing/2014/chartex" xmlns:mc="http://schemas.openxmlformats.org/markup-compatibility/2006" xmlns:o="urn:schemas-microsoft-com:office:office" xmlns:r="http://schemas.openxmlformats.org/officeDocument/2006/relationships" xmlns:m="http://schemas.openxmlformats.org/officeDocument/2006/math" xmlns:v="urn:schemas-microsoft-com:vml" xmlns:wp14="http://schemas.microsoft.com/office/word/2010/wordprocessingDrawing" xmlns:wp="http://schemas.openxmlformats.org/drawingml/2006/wordprocessingDrawing" xmlns:w10="urn:schemas-microsoft-com:office:word" xmlns:w="http://schemas.openxmlformats.org/wordprocessingml/2006/main" xmlns:w14="http://schemas.microsoft.com/office/word/2010/wordml" xmlns:w15="http://schemas.microsoft.com/office/word/2012/wordml" xmlns:w16se="http://schemas.microsoft.com/office/word/2015/wordml/symex" xmlns:wpg="http://schemas.microsoft.com/office/word/2010/wordprocessingGroup" xmlns:wpi="http://schemas.microsoft.com/office/word/2010/wordprocessingInk" xmlns:wne="http://schemas.microsoft.com/office/word/2006/wordml" xmlns:wps="http://schemas.microsoft.com/office/word/2010/wordprocessingShape" mc:Ignorable="w14 w15 w16se wp14">
   <w:body>
     <w:p>
       <w:pPr>
@@ -144,7 +144,31 @@
           <w:rPr>
             <w:rStyle w:val="Hyperlink"/>
           </w:rPr>
-          <w:t>https://github.com/anderscore-gmbh/wicket-2020.02</w:t>
+          <w:t>https://github.com/anderscore-gmbh/</w:t>
+        </w:r>
+        <w:r>
+          <w:rPr>
+            <w:rStyle w:val="Hyperlink"/>
+          </w:rPr>
+          <w:t>w</w:t>
+        </w:r>
+        <w:r>
+          <w:rPr>
+            <w:rStyle w:val="Hyperlink"/>
+          </w:rPr>
+          <w:t>icket-20</w:t>
+        </w:r>
+        <w:r>
+          <w:rPr>
+            <w:rStyle w:val="Hyperlink"/>
+          </w:rPr>
+          <w:t>2</w:t>
+        </w:r>
+        <w:r>
+          <w:rPr>
+            <w:rStyle w:val="Hyperlink"/>
+          </w:rPr>
+          <w:t>1.05</w:t>
         </w:r>
       </w:hyperlink>
     </w:p>
@@ -245,12 +269,6 @@
     </w:p>
     <w:p/>
     <w:p>
-      <w:pPr>
-        <w:rPr>
-          <w:color w:val="0000FF" w:themeColor="hyperlink"/>
-          <w:u w:val="single"/>
-        </w:rPr>
-      </w:pPr>
       <w:r>
         <w:t>Für eine</w:t>
       </w:r>
@@ -274,7 +292,19 @@
           <w:rPr>
             <w:rStyle w:val="Hyperlink"/>
           </w:rPr>
-          <w:t>https://github.com/anderscore-gmbh/wicket-2020.02/tree/master/shop-designs</w:t>
+          <w:t>https://github.co</w:t>
+        </w:r>
+        <w:r>
+          <w:rPr>
+            <w:rStyle w:val="Hyperlink"/>
+          </w:rPr>
+          <w:t>m</w:t>
+        </w:r>
+        <w:r>
+          <w:rPr>
+            <w:rStyle w:val="Hyperlink"/>
+          </w:rPr>
+          <w:t>/anderscore-gmbh/wicket-2021.05/tree/master/shop-designs</w:t>
         </w:r>
       </w:hyperlink>
       <w:r>
@@ -316,12 +346,6 @@
     </w:p>
     <w:p/>
     <w:p>
-      <w:pPr>
-        <w:rPr>
-          <w:color w:val="0000FF" w:themeColor="hyperlink"/>
-          <w:u w:val="single"/>
-        </w:rPr>
-      </w:pPr>
       <w:r>
         <w:t>Die Middleware-Abteilung hat bereits eine einfache Schnittstelle zur Anbindung an das Warenwirtschafts- und Abrechnungssystem erstellt. (</w:t>
       </w:r>
@@ -330,7 +354,19 @@
           <w:rPr>
             <w:rStyle w:val="Hyperlink"/>
           </w:rPr>
-          <w:t>https://github.com/anderscore-gmbh/wicket-2020.02/tree/master/cheesr-backend</w:t>
+          <w:t>https://github.com/anderscore-gmbh/wicket-2021.05/tree/master/cheesr-bac</w:t>
+        </w:r>
+        <w:r>
+          <w:rPr>
+            <w:rStyle w:val="Hyperlink"/>
+          </w:rPr>
+          <w:t>k</w:t>
+        </w:r>
+        <w:r>
+          <w:rPr>
+            <w:rStyle w:val="Hyperlink"/>
+          </w:rPr>
+          <w:t>end</w:t>
         </w:r>
       </w:hyperlink>
       <w:r>
@@ -422,6 +458,8 @@
       <w:r>
         <w:t>ag 1: Init</w:t>
       </w:r>
+      <w:bookmarkStart w:id="0" w:name="_GoBack"/>
+      <w:bookmarkEnd w:id="0"/>
     </w:p>
     <w:p>
       <w:pPr>
@@ -871,7 +909,31 @@
           <w:rPr>
             <w:rStyle w:val="Hyperlink"/>
           </w:rPr>
-          <w:t>https://github.com/anderscore-gmbh/wicket-2020.02/tree/master/Aufgabe-1-CheesrWebApp</w:t>
+          <w:t>https://github.com/anderscore-g</w:t>
+        </w:r>
+        <w:r>
+          <w:rPr>
+            <w:rStyle w:val="Hyperlink"/>
+          </w:rPr>
+          <w:t>m</w:t>
+        </w:r>
+        <w:r>
+          <w:rPr>
+            <w:rStyle w:val="Hyperlink"/>
+          </w:rPr>
+          <w:t>bh/wicket-2021.05/tree/m</w:t>
+        </w:r>
+        <w:r>
+          <w:rPr>
+            <w:rStyle w:val="Hyperlink"/>
+          </w:rPr>
+          <w:t>a</w:t>
+        </w:r>
+        <w:r>
+          <w:rPr>
+            <w:rStyle w:val="Hyperlink"/>
+          </w:rPr>
+          <w:t>ster/Aufgabe-1-CheesrWebApp</w:t>
         </w:r>
       </w:hyperlink>
     </w:p>
@@ -1106,7 +1168,7 @@
           <w:lang w:eastAsia="de-DE"/>
         </w:rPr>
         <w:drawing>
-          <wp:anchor distT="0" distB="0" distL="114300" distR="114300" simplePos="0" relativeHeight="251658240" behindDoc="0" locked="0" layoutInCell="1" allowOverlap="1" wp14:anchorId="784B70AE" wp14:editId="012EBC86">
+          <wp:anchor distT="0" distB="0" distL="114300" distR="114300" simplePos="0" relativeHeight="251657216" behindDoc="0" locked="0" layoutInCell="1" allowOverlap="1" wp14:anchorId="784B70AE" wp14:editId="012EBC86">
             <wp:simplePos x="0" y="0"/>
             <wp:positionH relativeFrom="column">
               <wp:posOffset>-50800</wp:posOffset>
@@ -1161,7 +1223,7 @@
           <w:lang w:eastAsia="de-DE"/>
         </w:rPr>
         <w:drawing>
-          <wp:anchor distT="0" distB="0" distL="114300" distR="114300" simplePos="0" relativeHeight="251659264" behindDoc="0" locked="0" layoutInCell="1" allowOverlap="1" wp14:anchorId="79031726" wp14:editId="069C0F09">
+          <wp:anchor distT="0" distB="0" distL="114300" distR="114300" simplePos="0" relativeHeight="251660288" behindDoc="0" locked="0" layoutInCell="1" allowOverlap="1" wp14:anchorId="79031726" wp14:editId="069C0F09">
             <wp:simplePos x="0" y="0"/>
             <wp:positionH relativeFrom="column">
               <wp:posOffset>3236595</wp:posOffset>
@@ -1297,7 +1359,19 @@
           <w:rPr>
             <w:rStyle w:val="Hyperlink"/>
           </w:rPr>
-          <w:t>https://github.com/anderscore-gmbh/wicket-2020.02/tree/master/Aufgabe-2-CheesrWebApp</w:t>
+          <w:t>https://github.com/anderscore-gmbh/wicket-2021.05/tree/master/Aufgabe-2-C</w:t>
+        </w:r>
+        <w:r>
+          <w:rPr>
+            <w:rStyle w:val="Hyperlink"/>
+          </w:rPr>
+          <w:t>h</w:t>
+        </w:r>
+        <w:r>
+          <w:rPr>
+            <w:rStyle w:val="Hyperlink"/>
+          </w:rPr>
+          <w:t>eesrWebApp</w:t>
         </w:r>
       </w:hyperlink>
     </w:p>
@@ -1620,12 +1694,36 @@
       <w:r>
         <w:t xml:space="preserve"> unter: </w:t>
       </w:r>
-      <w:hyperlink r:id="rId17" w:anchor="_displaying_multiple_items_with_repeaters" w:history="1">
+      <w:hyperlink r:id="rId17" w:history="1">
         <w:r>
           <w:rPr>
             <w:rStyle w:val="Hyperlink"/>
           </w:rPr>
-          <w:t>https://ci.apache.org/projects/wicket/guide/8.x/single.html#_displaying_multiple_items_with_repeaters</w:t>
+          <w:t>https://ci.apache.org/p</w:t>
+        </w:r>
+        <w:r>
+          <w:rPr>
+            <w:rStyle w:val="Hyperlink"/>
+          </w:rPr>
+          <w:t>r</w:t>
+        </w:r>
+        <w:r>
+          <w:rPr>
+            <w:rStyle w:val="Hyperlink"/>
+          </w:rPr>
+          <w:t>ojects/wicket/guide/9.x/single.html#_displaying_multip</w:t>
+        </w:r>
+        <w:r>
+          <w:rPr>
+            <w:rStyle w:val="Hyperlink"/>
+          </w:rPr>
+          <w:t>l</w:t>
+        </w:r>
+        <w:r>
+          <w:rPr>
+            <w:rStyle w:val="Hyperlink"/>
+          </w:rPr>
+          <w:t>e_items_with_repeaters</w:t>
         </w:r>
       </w:hyperlink>
       <w:r>
@@ -1718,16 +1816,37 @@
           <w:rPr>
             <w:rStyle w:val="Hyperlink"/>
           </w:rPr>
-          <w:t>https://github.com/anderscore-gmbh/wicket-2020.02/tree/master/Aufgabe-3-CheesrWebApp</w:t>
+          <w:t>https://github.com/anderscore-gmbh/wicket-2021.05/tree/master/Au</w:t>
+        </w:r>
+        <w:r>
+          <w:rPr>
+            <w:rStyle w:val="Hyperlink"/>
+          </w:rPr>
+          <w:t>f</w:t>
+        </w:r>
+        <w:r>
+          <w:rPr>
+            <w:rStyle w:val="Hyperlink"/>
+          </w:rPr>
+          <w:t>gabe-3-CheesrWebApp</w:t>
         </w:r>
       </w:hyperlink>
     </w:p>
     <w:p>
       <w:pPr>
+        <w:rPr>
+          <w:color w:val="0000FF" w:themeColor="hyperlink"/>
+          <w:u w:val="single"/>
+        </w:rPr>
+      </w:pPr>
+    </w:p>
+    <w:p>
+      <w:pPr>
         <w:pStyle w:val="berschrift2"/>
         <w:pageBreakBefore/>
       </w:pPr>
       <w:r>
+        <w:lastRenderedPageBreak/>
         <w:t>Auftrag 4: Warenkorb anzeigen.</w:t>
       </w:r>
     </w:p>
@@ -1936,7 +2055,19 @@
           <w:rPr>
             <w:rStyle w:val="Hyperlink"/>
           </w:rPr>
-          <w:t>https://github.com/anderscore-gmbh/wicket-2020.02/tree/master/Aufgabe-4-CheesrWebApp</w:t>
+          <w:t>https://github.com/anderscore-gmbh/wicket-2021.05/tree/master/Aufgabe-4</w:t>
+        </w:r>
+        <w:r>
+          <w:rPr>
+            <w:rStyle w:val="Hyperlink"/>
+          </w:rPr>
+          <w:t>-</w:t>
+        </w:r>
+        <w:r>
+          <w:rPr>
+            <w:rStyle w:val="Hyperlink"/>
+          </w:rPr>
+          <w:t>CheesrWebApp</w:t>
         </w:r>
       </w:hyperlink>
     </w:p>
@@ -2271,16 +2402,37 @@
           <w:rPr>
             <w:rStyle w:val="Hyperlink"/>
           </w:rPr>
-          <w:t>https://github.com/anderscore-gmbh/wicket-2020.02/tree/master/Aufgabe-5-CheesrWebApp</w:t>
+          <w:t>https://github.com/anderscore-gmbh/wicket-2021.05/tree/master/Aufgabe-5-Chee</w:t>
+        </w:r>
+        <w:r>
+          <w:rPr>
+            <w:rStyle w:val="Hyperlink"/>
+          </w:rPr>
+          <w:t>s</w:t>
+        </w:r>
+        <w:r>
+          <w:rPr>
+            <w:rStyle w:val="Hyperlink"/>
+          </w:rPr>
+          <w:t>rWebApp</w:t>
         </w:r>
       </w:hyperlink>
     </w:p>
     <w:p>
       <w:pPr>
+        <w:rPr>
+          <w:color w:val="0000FF" w:themeColor="hyperlink"/>
+          <w:u w:val="single"/>
+        </w:rPr>
+      </w:pPr>
+    </w:p>
+    <w:p>
+      <w:pPr>
         <w:pStyle w:val="berschrift2"/>
         <w:pageBreakBefore/>
       </w:pPr>
       <w:r>
+        <w:lastRenderedPageBreak/>
         <w:t>Auftrag 6: Wiederverwendbare Komponenten: Panels</w:t>
       </w:r>
     </w:p>
@@ -2758,16 +2910,37 @@
           <w:rPr>
             <w:rStyle w:val="Hyperlink"/>
           </w:rPr>
-          <w:t>https://github.com/anderscore-gmbh/wicket-2020.02/tree/master/Aufgabe-6-CheesrWebApp</w:t>
+          <w:t>https://github.com/anderscore-gmbh/wicket-2021.05/tree/mast</w:t>
+        </w:r>
+        <w:r>
+          <w:rPr>
+            <w:rStyle w:val="Hyperlink"/>
+          </w:rPr>
+          <w:t>e</w:t>
+        </w:r>
+        <w:r>
+          <w:rPr>
+            <w:rStyle w:val="Hyperlink"/>
+          </w:rPr>
+          <w:t>r/Aufgabe-6-CheesrWebApp</w:t>
         </w:r>
       </w:hyperlink>
     </w:p>
     <w:p>
       <w:pPr>
+        <w:rPr>
+          <w:color w:val="0000FF" w:themeColor="hyperlink"/>
+          <w:u w:val="single"/>
+        </w:rPr>
+      </w:pPr>
+    </w:p>
+    <w:p>
+      <w:pPr>
         <w:pStyle w:val="berschrift2"/>
         <w:pageBreakBefore/>
       </w:pPr>
       <w:r>
+        <w:lastRenderedPageBreak/>
         <w:t>Auftrag 7: Validierung</w:t>
       </w:r>
     </w:p>
@@ -2889,12 +3062,7 @@
         <w:t xml:space="preserve"> </w:t>
       </w:r>
       <w:r>
-        <w:t>Pattern</w:t>
-      </w:r>
-      <w:bookmarkStart w:id="0" w:name="_GoBack"/>
-      <w:bookmarkEnd w:id="0"/>
-      <w:r>
-        <w:t xml:space="preserve">. Bei </w:t>
+        <w:t xml:space="preserve">Pattern. Bei </w:t>
       </w:r>
       <w:r>
         <w:rPr>
@@ -2936,9 +3104,29 @@
           <w:rPr>
             <w:rStyle w:val="Hyperlink"/>
           </w:rPr>
-          <w:t>https://github.com/anderscore-gmbh/wicket-2020.02/tree/master/Aufgabe-7-CheesrWebApp</w:t>
+          <w:t>https://github.com/anderscore-gmbh/wicket-2021.05/tree/master/Aufgabe-7-CheesrWe</w:t>
+        </w:r>
+        <w:r>
+          <w:rPr>
+            <w:rStyle w:val="Hyperlink"/>
+          </w:rPr>
+          <w:t>b</w:t>
+        </w:r>
+        <w:r>
+          <w:rPr>
+            <w:rStyle w:val="Hyperlink"/>
+          </w:rPr>
+          <w:t>App</w:t>
         </w:r>
       </w:hyperlink>
+    </w:p>
+    <w:p>
+      <w:pPr>
+        <w:ind w:left="708" w:hanging="708"/>
+        <w:rPr>
+          <w:rStyle w:val="Hyperlink"/>
+        </w:rPr>
+      </w:pPr>
     </w:p>
     <w:sectPr>
       <w:headerReference w:type="default" r:id="rId26"/>
@@ -2952,7 +3140,7 @@
 </file>
 
 <file path=word/endnotes.xml><?xml version="1.0" encoding="utf-8"?>
-<w:endnotes xmlns:wpc="http://schemas.microsoft.com/office/word/2010/wordprocessingCanvas" xmlns:cx="http://schemas.microsoft.com/office/drawing/2014/chartex" xmlns:cx1="http://schemas.microsoft.com/office/drawing/2015/9/8/chartex" xmlns:mc="http://schemas.openxmlformats.org/markup-compatibility/2006" xmlns:o="urn:schemas-microsoft-com:office:office" xmlns:r="http://schemas.openxmlformats.org/officeDocument/2006/relationships" xmlns:m="http://schemas.openxmlformats.org/officeDocument/2006/math" xmlns:v="urn:schemas-microsoft-com:vml" xmlns:wp14="http://schemas.microsoft.com/office/word/2010/wordprocessingDrawing" xmlns:wp="http://schemas.openxmlformats.org/drawingml/2006/wordprocessingDrawing" xmlns:w10="urn:schemas-microsoft-com:office:word" xmlns:w="http://schemas.openxmlformats.org/wordprocessingml/2006/main" xmlns:w14="http://schemas.microsoft.com/office/word/2010/wordml" xmlns:w15="http://schemas.microsoft.com/office/word/2012/wordml" xmlns:w16se="http://schemas.microsoft.com/office/word/2015/wordml/symex" xmlns:wpg="http://schemas.microsoft.com/office/word/2010/wordprocessingGroup" xmlns:wpi="http://schemas.microsoft.com/office/word/2010/wordprocessingInk" xmlns:wne="http://schemas.microsoft.com/office/word/2006/wordml" xmlns:wps="http://schemas.microsoft.com/office/word/2010/wordprocessingShape" mc:Ignorable="w14 w15 w16se wp14">
+<w:endnotes xmlns:wpc="http://schemas.microsoft.com/office/word/2010/wordprocessingCanvas" xmlns:cx="http://schemas.microsoft.com/office/drawing/2014/chartex" xmlns:mc="http://schemas.openxmlformats.org/markup-compatibility/2006" xmlns:o="urn:schemas-microsoft-com:office:office" xmlns:r="http://schemas.openxmlformats.org/officeDocument/2006/relationships" xmlns:m="http://schemas.openxmlformats.org/officeDocument/2006/math" xmlns:v="urn:schemas-microsoft-com:vml" xmlns:wp14="http://schemas.microsoft.com/office/word/2010/wordprocessingDrawing" xmlns:wp="http://schemas.openxmlformats.org/drawingml/2006/wordprocessingDrawing" xmlns:w10="urn:schemas-microsoft-com:office:word" xmlns:w="http://schemas.openxmlformats.org/wordprocessingml/2006/main" xmlns:w14="http://schemas.microsoft.com/office/word/2010/wordml" xmlns:w15="http://schemas.microsoft.com/office/word/2012/wordml" xmlns:w16se="http://schemas.microsoft.com/office/word/2015/wordml/symex" xmlns:wpg="http://schemas.microsoft.com/office/word/2010/wordprocessingGroup" xmlns:wpi="http://schemas.microsoft.com/office/word/2010/wordprocessingInk" xmlns:wne="http://schemas.microsoft.com/office/word/2006/wordml" xmlns:wps="http://schemas.microsoft.com/office/word/2010/wordprocessingShape" mc:Ignorable="w14 w15 w16se wp14">
   <w:endnote w:type="separator" w:id="-1">
     <w:p>
       <w:r>
@@ -2971,7 +3159,7 @@
 </file>
 
 <file path=word/footer1.xml><?xml version="1.0" encoding="utf-8"?>
-<w:ftr xmlns:wpc="http://schemas.microsoft.com/office/word/2010/wordprocessingCanvas" xmlns:cx="http://schemas.microsoft.com/office/drawing/2014/chartex" xmlns:cx1="http://schemas.microsoft.com/office/drawing/2015/9/8/chartex" xmlns:mc="http://schemas.openxmlformats.org/markup-compatibility/2006" xmlns:o="urn:schemas-microsoft-com:office:office" xmlns:r="http://schemas.openxmlformats.org/officeDocument/2006/relationships" xmlns:m="http://schemas.openxmlformats.org/officeDocument/2006/math" xmlns:v="urn:schemas-microsoft-com:vml" xmlns:wp14="http://schemas.microsoft.com/office/word/2010/wordprocessingDrawing" xmlns:wp="http://schemas.openxmlformats.org/drawingml/2006/wordprocessingDrawing" xmlns:w10="urn:schemas-microsoft-com:office:word" xmlns:w="http://schemas.openxmlformats.org/wordprocessingml/2006/main" xmlns:w14="http://schemas.microsoft.com/office/word/2010/wordml" xmlns:w15="http://schemas.microsoft.com/office/word/2012/wordml" xmlns:w16se="http://schemas.microsoft.com/office/word/2015/wordml/symex" xmlns:wpg="http://schemas.microsoft.com/office/word/2010/wordprocessingGroup" xmlns:wpi="http://schemas.microsoft.com/office/word/2010/wordprocessingInk" xmlns:wne="http://schemas.microsoft.com/office/word/2006/wordml" xmlns:wps="http://schemas.microsoft.com/office/word/2010/wordprocessingShape" mc:Ignorable="w14 w15 w16se wp14">
+<w:ftr xmlns:wpc="http://schemas.microsoft.com/office/word/2010/wordprocessingCanvas" xmlns:cx="http://schemas.microsoft.com/office/drawing/2014/chartex" xmlns:mc="http://schemas.openxmlformats.org/markup-compatibility/2006" xmlns:o="urn:schemas-microsoft-com:office:office" xmlns:r="http://schemas.openxmlformats.org/officeDocument/2006/relationships" xmlns:m="http://schemas.openxmlformats.org/officeDocument/2006/math" xmlns:v="urn:schemas-microsoft-com:vml" xmlns:wp14="http://schemas.microsoft.com/office/word/2010/wordprocessingDrawing" xmlns:wp="http://schemas.openxmlformats.org/drawingml/2006/wordprocessingDrawing" xmlns:w10="urn:schemas-microsoft-com:office:word" xmlns:w="http://schemas.openxmlformats.org/wordprocessingml/2006/main" xmlns:w14="http://schemas.microsoft.com/office/word/2010/wordml" xmlns:w15="http://schemas.microsoft.com/office/word/2012/wordml" xmlns:w16se="http://schemas.microsoft.com/office/word/2015/wordml/symex" xmlns:wpg="http://schemas.microsoft.com/office/word/2010/wordprocessingGroup" xmlns:wpi="http://schemas.microsoft.com/office/word/2010/wordprocessingInk" xmlns:wne="http://schemas.microsoft.com/office/word/2006/wordml" xmlns:wps="http://schemas.microsoft.com/office/word/2010/wordprocessingShape" mc:Ignorable="w14 w15 w16se wp14">
   <w:tbl>
     <w:tblPr>
       <w:tblW w:w="9629" w:type="dxa"/>
@@ -3006,7 +3194,7 @@
               <w:sz w:val="16"/>
               <w:szCs w:val="16"/>
             </w:rPr>
-            <w:t>Daniel Krämer</w:t>
+            <w:t>Patrick Möbius</w:t>
           </w:r>
         </w:p>
       </w:tc>
@@ -3057,7 +3245,7 @@
               <w:sz w:val="16"/>
               <w:szCs w:val="16"/>
             </w:rPr>
-            <w:t>6</w:t>
+            <w:t>2</w:t>
           </w:r>
           <w:r>
             <w:rPr>
@@ -3118,7 +3306,7 @@
 </file>
 
 <file path=word/footnotes.xml><?xml version="1.0" encoding="utf-8"?>
-<w:footnotes xmlns:wpc="http://schemas.microsoft.com/office/word/2010/wordprocessingCanvas" xmlns:cx="http://schemas.microsoft.com/office/drawing/2014/chartex" xmlns:cx1="http://schemas.microsoft.com/office/drawing/2015/9/8/chartex" xmlns:mc="http://schemas.openxmlformats.org/markup-compatibility/2006" xmlns:o="urn:schemas-microsoft-com:office:office" xmlns:r="http://schemas.openxmlformats.org/officeDocument/2006/relationships" xmlns:m="http://schemas.openxmlformats.org/officeDocument/2006/math" xmlns:v="urn:schemas-microsoft-com:vml" xmlns:wp14="http://schemas.microsoft.com/office/word/2010/wordprocessingDrawing" xmlns:wp="http://schemas.openxmlformats.org/drawingml/2006/wordprocessingDrawing" xmlns:w10="urn:schemas-microsoft-com:office:word" xmlns:w="http://schemas.openxmlformats.org/wordprocessingml/2006/main" xmlns:w14="http://schemas.microsoft.com/office/word/2010/wordml" xmlns:w15="http://schemas.microsoft.com/office/word/2012/wordml" xmlns:w16se="http://schemas.microsoft.com/office/word/2015/wordml/symex" xmlns:wpg="http://schemas.microsoft.com/office/word/2010/wordprocessingGroup" xmlns:wpi="http://schemas.microsoft.com/office/word/2010/wordprocessingInk" xmlns:wne="http://schemas.microsoft.com/office/word/2006/wordml" xmlns:wps="http://schemas.microsoft.com/office/word/2010/wordprocessingShape" mc:Ignorable="w14 w15 w16se wp14">
+<w:footnotes xmlns:wpc="http://schemas.microsoft.com/office/word/2010/wordprocessingCanvas" xmlns:cx="http://schemas.microsoft.com/office/drawing/2014/chartex" xmlns:mc="http://schemas.openxmlformats.org/markup-compatibility/2006" xmlns:o="urn:schemas-microsoft-com:office:office" xmlns:r="http://schemas.openxmlformats.org/officeDocument/2006/relationships" xmlns:m="http://schemas.openxmlformats.org/officeDocument/2006/math" xmlns:v="urn:schemas-microsoft-com:vml" xmlns:wp14="http://schemas.microsoft.com/office/word/2010/wordprocessingDrawing" xmlns:wp="http://schemas.openxmlformats.org/drawingml/2006/wordprocessingDrawing" xmlns:w10="urn:schemas-microsoft-com:office:word" xmlns:w="http://schemas.openxmlformats.org/wordprocessingml/2006/main" xmlns:w14="http://schemas.microsoft.com/office/word/2010/wordml" xmlns:w15="http://schemas.microsoft.com/office/word/2012/wordml" xmlns:w16se="http://schemas.microsoft.com/office/word/2015/wordml/symex" xmlns:wpg="http://schemas.microsoft.com/office/word/2010/wordprocessingGroup" xmlns:wpi="http://schemas.microsoft.com/office/word/2010/wordprocessingInk" xmlns:wne="http://schemas.microsoft.com/office/word/2006/wordml" xmlns:wps="http://schemas.microsoft.com/office/word/2010/wordprocessingShape" mc:Ignorable="w14 w15 w16se wp14">
   <w:footnote w:type="separator" w:id="-1">
     <w:p>
       <w:r>
@@ -3137,7 +3325,7 @@
 </file>
 
 <file path=word/header1.xml><?xml version="1.0" encoding="utf-8"?>
-<w:hdr xmlns:wpc="http://schemas.microsoft.com/office/word/2010/wordprocessingCanvas" xmlns:cx="http://schemas.microsoft.com/office/drawing/2014/chartex" xmlns:cx1="http://schemas.microsoft.com/office/drawing/2015/9/8/chartex" xmlns:mc="http://schemas.openxmlformats.org/markup-compatibility/2006" xmlns:o="urn:schemas-microsoft-com:office:office" xmlns:r="http://schemas.openxmlformats.org/officeDocument/2006/relationships" xmlns:m="http://schemas.openxmlformats.org/officeDocument/2006/math" xmlns:v="urn:schemas-microsoft-com:vml" xmlns:wp14="http://schemas.microsoft.com/office/word/2010/wordprocessingDrawing" xmlns:wp="http://schemas.openxmlformats.org/drawingml/2006/wordprocessingDrawing" xmlns:w10="urn:schemas-microsoft-com:office:word" xmlns:w="http://schemas.openxmlformats.org/wordprocessingml/2006/main" xmlns:w14="http://schemas.microsoft.com/office/word/2010/wordml" xmlns:w15="http://schemas.microsoft.com/office/word/2012/wordml" xmlns:w16se="http://schemas.microsoft.com/office/word/2015/wordml/symex" xmlns:wpg="http://schemas.microsoft.com/office/word/2010/wordprocessingGroup" xmlns:wpi="http://schemas.microsoft.com/office/word/2010/wordprocessingInk" xmlns:wne="http://schemas.microsoft.com/office/word/2006/wordml" xmlns:wps="http://schemas.microsoft.com/office/word/2010/wordprocessingShape" mc:Ignorable="w14 w15 w16se wp14">
+<w:hdr xmlns:wpc="http://schemas.microsoft.com/office/word/2010/wordprocessingCanvas" xmlns:cx="http://schemas.microsoft.com/office/drawing/2014/chartex" xmlns:mc="http://schemas.openxmlformats.org/markup-compatibility/2006" xmlns:o="urn:schemas-microsoft-com:office:office" xmlns:r="http://schemas.openxmlformats.org/officeDocument/2006/relationships" xmlns:m="http://schemas.openxmlformats.org/officeDocument/2006/math" xmlns:v="urn:schemas-microsoft-com:vml" xmlns:wp14="http://schemas.microsoft.com/office/word/2010/wordprocessingDrawing" xmlns:wp="http://schemas.openxmlformats.org/drawingml/2006/wordprocessingDrawing" xmlns:w10="urn:schemas-microsoft-com:office:word" xmlns:w="http://schemas.openxmlformats.org/wordprocessingml/2006/main" xmlns:w14="http://schemas.microsoft.com/office/word/2010/wordml" xmlns:w15="http://schemas.microsoft.com/office/word/2012/wordml" xmlns:w16se="http://schemas.microsoft.com/office/word/2015/wordml/symex" xmlns:wpg="http://schemas.microsoft.com/office/word/2010/wordprocessingGroup" xmlns:wpi="http://schemas.microsoft.com/office/word/2010/wordprocessingInk" xmlns:wne="http://schemas.microsoft.com/office/word/2006/wordml" xmlns:wps="http://schemas.microsoft.com/office/word/2010/wordprocessingShape" mc:Ignorable="w14 w15 w16se wp14">
   <w:tbl>
     <w:tblPr>
       <w:tblW w:w="0" w:type="auto"/>
@@ -3269,35 +3457,7 @@
               <w:sz w:val="16"/>
               <w:szCs w:val="16"/>
             </w:rPr>
-            <w:t>18</w:t>
-          </w:r>
-          <w:r>
-            <w:rPr>
-              <w:sz w:val="16"/>
-              <w:szCs w:val="16"/>
-            </w:rPr>
-            <w:t>.</w:t>
-          </w:r>
-          <w:r>
-            <w:rPr>
-              <w:sz w:val="16"/>
-              <w:szCs w:val="16"/>
-            </w:rPr>
-            <w:t>03</w:t>
-          </w:r>
-          <w:r>
-            <w:rPr>
-              <w:sz w:val="16"/>
-              <w:szCs w:val="16"/>
-            </w:rPr>
-            <w:t>.201</w:t>
-          </w:r>
-          <w:r>
-            <w:rPr>
-              <w:sz w:val="16"/>
-              <w:szCs w:val="16"/>
-            </w:rPr>
-            <w:t>9</w:t>
+            <w:t>26.05. – 28.05.2021</w:t>
           </w:r>
         </w:p>
       </w:tc>
@@ -3312,7 +3472,7 @@
 </file>
 
 <file path=word/numbering.xml><?xml version="1.0" encoding="utf-8"?>
-<w:numbering xmlns:wpc="http://schemas.microsoft.com/office/word/2010/wordprocessingCanvas" xmlns:cx="http://schemas.microsoft.com/office/drawing/2014/chartex" xmlns:cx1="http://schemas.microsoft.com/office/drawing/2015/9/8/chartex" xmlns:mc="http://schemas.openxmlformats.org/markup-compatibility/2006" xmlns:o="urn:schemas-microsoft-com:office:office" xmlns:r="http://schemas.openxmlformats.org/officeDocument/2006/relationships" xmlns:m="http://schemas.openxmlformats.org/officeDocument/2006/math" xmlns:v="urn:schemas-microsoft-com:vml" xmlns:wp14="http://schemas.microsoft.com/office/word/2010/wordprocessingDrawing" xmlns:wp="http://schemas.openxmlformats.org/drawingml/2006/wordprocessingDrawing" xmlns:w10="urn:schemas-microsoft-com:office:word" xmlns:w="http://schemas.openxmlformats.org/wordprocessingml/2006/main" xmlns:w14="http://schemas.microsoft.com/office/word/2010/wordml" xmlns:w15="http://schemas.microsoft.com/office/word/2012/wordml" xmlns:w16se="http://schemas.microsoft.com/office/word/2015/wordml/symex" xmlns:wpg="http://schemas.microsoft.com/office/word/2010/wordprocessingGroup" xmlns:wpi="http://schemas.microsoft.com/office/word/2010/wordprocessingInk" xmlns:wne="http://schemas.microsoft.com/office/word/2006/wordml" xmlns:wps="http://schemas.microsoft.com/office/word/2010/wordprocessingShape" mc:Ignorable="w14 w15 w16se wp14">
+<w:numbering xmlns:wpc="http://schemas.microsoft.com/office/word/2010/wordprocessingCanvas" xmlns:cx="http://schemas.microsoft.com/office/drawing/2014/chartex" xmlns:mc="http://schemas.openxmlformats.org/markup-compatibility/2006" xmlns:o="urn:schemas-microsoft-com:office:office" xmlns:r="http://schemas.openxmlformats.org/officeDocument/2006/relationships" xmlns:m="http://schemas.openxmlformats.org/officeDocument/2006/math" xmlns:v="urn:schemas-microsoft-com:vml" xmlns:wp14="http://schemas.microsoft.com/office/word/2010/wordprocessingDrawing" xmlns:wp="http://schemas.openxmlformats.org/drawingml/2006/wordprocessingDrawing" xmlns:w10="urn:schemas-microsoft-com:office:word" xmlns:w="http://schemas.openxmlformats.org/wordprocessingml/2006/main" xmlns:w14="http://schemas.microsoft.com/office/word/2010/wordml" xmlns:w15="http://schemas.microsoft.com/office/word/2012/wordml" xmlns:w16se="http://schemas.microsoft.com/office/word/2015/wordml/symex" xmlns:wpg="http://schemas.microsoft.com/office/word/2010/wordprocessingGroup" xmlns:wpi="http://schemas.microsoft.com/office/word/2010/wordprocessingInk" xmlns:wne="http://schemas.microsoft.com/office/word/2006/wordml" xmlns:wps="http://schemas.microsoft.com/office/word/2010/wordprocessingShape" mc:Ignorable="w14 w15 w16se wp14">
   <w:abstractNum w:abstractNumId="0" w15:restartNumberingAfterBreak="0">
     <w:nsid w:val="FFFFFFFB"/>
     <w:multiLevelType w:val="multilevel"/>
@@ -6254,7 +6414,7 @@
 </file>
 
 <file path=customXml/itemProps1.xml><?xml version="1.0" encoding="utf-8"?>
-<ds:datastoreItem xmlns:ds="http://schemas.openxmlformats.org/officeDocument/2006/customXml" ds:itemID="{7A44C8F6-752B-452C-ABC6-5D2F89D9FA0A}">
+<ds:datastoreItem xmlns:ds="http://schemas.openxmlformats.org/officeDocument/2006/customXml" ds:itemID="{BA60D950-1608-4B47-B5A1-F0AEB334EE4F}">
   <ds:schemaRefs>
     <ds:schemaRef ds:uri="http://schemas.openxmlformats.org/officeDocument/2006/bibliography"/>
   </ds:schemaRefs>

</xml_diff>

<commit_message>
Link auf Wicket 8 angepasst
</commit_message>
<xml_diff>
--- a/exercises/exercises1.docx
+++ b/exercises/exercises1.docx
@@ -1186,7 +1186,6 @@
         <w:t xml:space="preserve"> Session </w:t>
       </w:r>
       <w:proofErr w:type="spellStart"/>
-      <w:proofErr w:type="gramStart"/>
       <w:r>
         <w:rPr>
           <w:rFonts w:ascii="Consolas" w:hAnsi="Consolas" w:cs="Consolas"/>
@@ -1198,14 +1197,7 @@
         <w:rPr>
           <w:rFonts w:ascii="Consolas" w:hAnsi="Consolas" w:cs="Consolas"/>
         </w:rPr>
-        <w:t>(</w:t>
-      </w:r>
-      <w:proofErr w:type="gramEnd"/>
-      <w:r>
-        <w:rPr>
-          <w:rFonts w:ascii="Consolas" w:hAnsi="Consolas" w:cs="Consolas"/>
-        </w:rPr>
-        <w:t xml:space="preserve">Request </w:t>
+        <w:t xml:space="preserve">(Request </w:t>
       </w:r>
       <w:proofErr w:type="spellStart"/>
       <w:r>
@@ -1329,7 +1321,6 @@
         <w:t xml:space="preserve"> die Methode </w:t>
       </w:r>
       <w:proofErr w:type="spellStart"/>
-      <w:proofErr w:type="gramStart"/>
       <w:r>
         <w:rPr>
           <w:rFonts w:ascii="Consolas" w:hAnsi="Consolas" w:cs="Consolas"/>
@@ -1341,14 +1332,7 @@
         <w:rPr>
           <w:rFonts w:ascii="Consolas" w:hAnsi="Consolas" w:cs="Consolas"/>
         </w:rPr>
-        <w:t>(</w:t>
-      </w:r>
-      <w:proofErr w:type="gramEnd"/>
-      <w:r>
-        <w:rPr>
-          <w:rFonts w:ascii="Consolas" w:hAnsi="Consolas" w:cs="Consolas"/>
-        </w:rPr>
-        <w:t>)</w:t>
+        <w:t>()</w:t>
       </w:r>
       <w:r>
         <w:t>, die den Warenkorb aus der Session zurückgibt.</w:t>
@@ -1527,7 +1511,6 @@
         <w:t xml:space="preserve"> mittels </w:t>
       </w:r>
       <w:proofErr w:type="spellStart"/>
-      <w:proofErr w:type="gramStart"/>
       <w:r>
         <w:rPr>
           <w:rFonts w:ascii="Consolas" w:hAnsi="Consolas" w:cs="Consolas"/>
@@ -1539,14 +1522,7 @@
         <w:rPr>
           <w:rFonts w:ascii="Consolas" w:hAnsi="Consolas" w:cs="Consolas"/>
         </w:rPr>
-        <w:t>(</w:t>
-      </w:r>
-      <w:proofErr w:type="gramEnd"/>
-      <w:r>
-        <w:rPr>
-          <w:rFonts w:ascii="Consolas" w:hAnsi="Consolas" w:cs="Consolas"/>
-        </w:rPr>
-        <w:t>)</w:t>
+        <w:t>()</w:t>
       </w:r>
       <w:r>
         <w:t xml:space="preserve"> auf die aktuelle Session zugreifen.</w:t>
@@ -2001,14 +1977,33 @@
       <w:r>
         <w:t xml:space="preserve"> unter: </w:t>
       </w:r>
-      <w:hyperlink r:id="rId17" w:anchor="_displaying_multiple_items_with_repeaters" w:history="1">
-        <w:r>
-          <w:rPr>
-            <w:rStyle w:val="Hyperlink"/>
-          </w:rPr>
-          <w:t>https://ci.apache.org/projects/wicket/guide/9.x/single.html#_displaying_multiple_items_with_repeaters</w:t>
-        </w:r>
-      </w:hyperlink>
+      <w:r>
+        <w:fldChar w:fldCharType="begin"/>
+      </w:r>
+      <w:r>
+        <w:instrText xml:space="preserve"> HYPERLINK "</w:instrText>
+      </w:r>
+      <w:r>
+        <w:instrText>https://nightlies.apache.org/wicket/guide/8.x/single.html#_displaying_multiple_items_with_repeaters</w:instrText>
+      </w:r>
+      <w:r>
+        <w:instrText xml:space="preserve">" </w:instrText>
+      </w:r>
+      <w:r>
+        <w:fldChar w:fldCharType="separate"/>
+      </w:r>
+      <w:r>
+        <w:rPr>
+          <w:rStyle w:val="Hyperlink"/>
+        </w:rPr>
+        <w:t>https://nightlies.apache.org/wicket/guide/8.x/single.html#_displaying_multiple_items_with_repeaters</w:t>
+      </w:r>
+      <w:r>
+        <w:fldChar w:fldCharType="end"/>
+      </w:r>
+      <w:r>
+        <w:t xml:space="preserve"> </w:t>
+      </w:r>
       <w:r>
         <w:t xml:space="preserve"> </w:t>
       </w:r>
@@ -2100,7 +2095,7 @@
     </w:p>
     <w:p/>
     <w:p>
-      <w:hyperlink r:id="rId18" w:history="1">
+      <w:hyperlink r:id="rId17" w:history="1">
         <w:r>
           <w:rPr>
             <w:rStyle w:val="Hyperlink"/>
@@ -2388,7 +2383,7 @@
     </w:p>
     <w:p/>
     <w:p>
-      <w:hyperlink r:id="rId19" w:history="1">
+      <w:hyperlink r:id="rId18" w:history="1">
         <w:r>
           <w:rPr>
             <w:rStyle w:val="Hyperlink"/>
@@ -2602,7 +2597,7 @@
                     <pic:cNvPicPr/>
                   </pic:nvPicPr>
                   <pic:blipFill>
-                    <a:blip r:embed="rId20">
+                    <a:blip r:embed="rId19">
                       <a:extLst>
                         <a:ext uri="{28A0092B-C50C-407E-A947-70E740481C1C}">
                           <a14:useLocalDpi xmlns:a14="http://schemas.microsoft.com/office/drawing/2010/main" val="0"/>
@@ -2753,7 +2748,7 @@
     </w:p>
     <w:p/>
     <w:p>
-      <w:hyperlink r:id="rId21" w:history="1">
+      <w:hyperlink r:id="rId20" w:history="1">
         <w:r>
           <w:rPr>
             <w:rStyle w:val="Hyperlink"/>
@@ -2863,7 +2858,6 @@
         <w:t xml:space="preserve"> </w:t>
       </w:r>
       <w:proofErr w:type="spellStart"/>
-      <w:proofErr w:type="gramStart"/>
       <w:r>
         <w:rPr>
           <w:rFonts w:ascii="Consolas" w:hAnsi="Consolas" w:cs="Consolas"/>
@@ -2875,14 +2869,7 @@
         <w:rPr>
           <w:rFonts w:ascii="Consolas" w:hAnsi="Consolas" w:cs="Consolas"/>
         </w:rPr>
-        <w:t>(</w:t>
-      </w:r>
-      <w:proofErr w:type="gramEnd"/>
-      <w:r>
-        <w:rPr>
-          <w:rFonts w:ascii="Consolas" w:hAnsi="Consolas" w:cs="Consolas"/>
-        </w:rPr>
-        <w:t xml:space="preserve">String </w:t>
+        <w:t xml:space="preserve">(String </w:t>
       </w:r>
       <w:proofErr w:type="spellStart"/>
       <w:r>
@@ -3140,7 +3127,6 @@
         <w:t>&lt;</w:t>
       </w:r>
       <w:proofErr w:type="spellStart"/>
-      <w:proofErr w:type="gramStart"/>
       <w:r>
         <w:rPr>
           <w:rFonts w:ascii="Courier New" w:hAnsi="Courier New" w:cs="Courier New"/>
@@ -3148,7 +3134,6 @@
         <w:t>wicket:panel</w:t>
       </w:r>
       <w:proofErr w:type="spellEnd"/>
-      <w:proofErr w:type="gramEnd"/>
       <w:r>
         <w:rPr>
           <w:rFonts w:ascii="Courier New" w:hAnsi="Courier New" w:cs="Courier New"/>
@@ -3337,7 +3322,7 @@
                     <pic:cNvPicPr/>
                   </pic:nvPicPr>
                   <pic:blipFill>
-                    <a:blip r:embed="rId22">
+                    <a:blip r:embed="rId21">
                       <a:extLst>
                         <a:ext uri="{28A0092B-C50C-407E-A947-70E740481C1C}">
                           <a14:useLocalDpi xmlns:a14="http://schemas.microsoft.com/office/drawing/2010/main" val="0"/>
@@ -3394,7 +3379,7 @@
                     <pic:cNvPicPr/>
                   </pic:nvPicPr>
                   <pic:blipFill>
-                    <a:blip r:embed="rId23">
+                    <a:blip r:embed="rId22">
                       <a:extLst>
                         <a:ext uri="{28A0092B-C50C-407E-A947-70E740481C1C}">
                           <a14:useLocalDpi xmlns:a14="http://schemas.microsoft.com/office/drawing/2010/main" val="0"/>
@@ -3436,7 +3421,7 @@
     </w:p>
     <w:p/>
     <w:p>
-      <w:hyperlink r:id="rId24" w:history="1">
+      <w:hyperlink r:id="rId23" w:history="1">
         <w:r>
           <w:rPr>
             <w:rStyle w:val="Hyperlink"/>
@@ -3518,7 +3503,6 @@
       <w:r>
         <w:t xml:space="preserve">“ indem </w:t>
       </w:r>
-      <w:proofErr w:type="gramStart"/>
       <w:r>
         <w:t>Sie</w:t>
       </w:r>
@@ -3539,7 +3523,6 @@
         <w:t>setRequired</w:t>
       </w:r>
       <w:proofErr w:type="spellEnd"/>
-      <w:proofErr w:type="gramEnd"/>
       <w:r>
         <w:rPr>
           <w:rFonts w:ascii="Consolas" w:hAnsi="Consolas" w:cs="Consolas"/>
@@ -3597,7 +3580,6 @@
         <w:br/>
       </w:r>
       <w:proofErr w:type="spellStart"/>
-      <w:proofErr w:type="gramStart"/>
       <w:r>
         <w:rPr>
           <w:rFonts w:ascii="Consolas" w:hAnsi="Consolas" w:cs="Consolas"/>
@@ -3612,7 +3594,6 @@
         <w:t>(</w:t>
       </w:r>
       <w:proofErr w:type="spellStart"/>
-      <w:proofErr w:type="gramEnd"/>
       <w:r>
         <w:rPr>
           <w:rFonts w:ascii="Consolas" w:hAnsi="Consolas" w:cs="Consolas"/>
@@ -3750,7 +3731,7 @@
       <w:pPr>
         <w:ind w:left="708" w:hanging="708"/>
       </w:pPr>
-      <w:hyperlink r:id="rId25" w:history="1">
+      <w:hyperlink r:id="rId24" w:history="1">
         <w:r>
           <w:rPr>
             <w:rStyle w:val="Hyperlink"/>
@@ -3768,8 +3749,8 @@
       </w:pPr>
     </w:p>
     <w:sectPr>
-      <w:headerReference w:type="default" r:id="rId26"/>
-      <w:footerReference w:type="default" r:id="rId27"/>
+      <w:headerReference w:type="default" r:id="rId25"/>
+      <w:footerReference w:type="default" r:id="rId26"/>
       <w:pgSz w:w="11906" w:h="16838"/>
       <w:pgMar w:top="1417" w:right="1417" w:bottom="1134" w:left="1417" w:header="720" w:footer="720" w:gutter="0"/>
       <w:cols w:space="720"/>

</xml_diff>